<commit_message>
commit di fine lezione
</commit_message>
<xml_diff>
--- a/Documentazione/Catalogo Connessione Rete_Documentazione.docx
+++ b/Documentazione/Catalogo Connessione Rete_Documentazione.docx
@@ -3348,7 +3348,37 @@
                 <w:sz w:val="16"/>
                 <w:szCs w:val="16"/>
               </w:rPr>
-              <w:t xml:space="preserve">Gli utenti devono </w:t>
+              <w:t xml:space="preserve">L’utente </w:t>
+            </w:r>
+            <w:proofErr w:type="spellStart"/>
+            <w:r>
+              <w:rPr>
+                <w:sz w:val="16"/>
+                <w:szCs w:val="16"/>
+              </w:rPr>
+              <w:t>viewer</w:t>
+            </w:r>
+            <w:proofErr w:type="spellEnd"/>
+            <w:r>
+              <w:rPr>
+                <w:sz w:val="16"/>
+                <w:szCs w:val="16"/>
+              </w:rPr>
+              <w:t xml:space="preserve"> dev</w:t>
+            </w:r>
+            <w:r>
+              <w:rPr>
+                <w:sz w:val="16"/>
+                <w:szCs w:val="16"/>
+              </w:rPr>
+              <w:t>e</w:t>
+            </w:r>
+            <w:r>
+              <w:rPr>
+                <w:sz w:val="16"/>
+                <w:szCs w:val="16"/>
+              </w:rPr>
+              <w:t xml:space="preserve"> </w:t>
             </w:r>
             <w:r>
               <w:rPr>
@@ -3424,8 +3454,6 @@
               </w:rPr>
               <w:t>1</w:t>
             </w:r>
-            <w:bookmarkStart w:id="14" w:name="_GoBack"/>
-            <w:bookmarkEnd w:id="14"/>
           </w:p>
         </w:tc>
       </w:tr>
@@ -3542,16 +3570,13 @@
     <w:p>
       <w:pPr>
         <w:rPr>
-          <w:b/>
-        </w:rPr>
-      </w:pPr>
-      <w:r>
-        <w:br w:type="page"/>
-      </w:r>
+          <w:lang w:val="it-IT"/>
+        </w:rPr>
+      </w:pPr>
     </w:p>
     <w:tbl>
       <w:tblPr>
-        <w:tblW w:w="9630" w:type="dxa"/>
+        <w:tblW w:w="9643" w:type="dxa"/>
         <w:tblInd w:w="-58" w:type="dxa"/>
         <w:tblCellMar>
           <w:top w:w="60" w:type="dxa"/>
@@ -3564,14 +3589,17 @@
       <w:tblGrid>
         <w:gridCol w:w="1945"/>
         <w:gridCol w:w="7685"/>
+        <w:gridCol w:w="13"/>
       </w:tblGrid>
       <w:tr>
         <w:trPr>
+          <w:gridAfter w:val="1"/>
+          <w:wAfter w:w="13" w:type="dxa"/>
           <w:trHeight w:val="251"/>
         </w:trPr>
         <w:tc>
           <w:tcPr>
-            <w:tcW w:w="9629" w:type="dxa"/>
+            <w:tcW w:w="9630" w:type="dxa"/>
             <w:gridSpan w:val="2"/>
             <w:tcBorders>
               <w:top w:val="outset" w:sz="6" w:space="0" w:color="000000"/>
@@ -3582,7 +3610,6 @@
           </w:tcPr>
           <w:p>
             <w:pPr>
-              <w:pageBreakBefore/>
               <w:spacing w:beforeAutospacing="1"/>
               <w:jc w:val="center"/>
               <w:rPr>
@@ -3597,8 +3624,309 @@
                 <w:sz w:val="16"/>
                 <w:szCs w:val="16"/>
               </w:rPr>
-              <w:lastRenderedPageBreak/>
-              <w:t>ID: REQ-008</w:t>
+              <w:t>ID: REQ-007</w:t>
+            </w:r>
+          </w:p>
+        </w:tc>
+      </w:tr>
+      <w:tr>
+        <w:trPr>
+          <w:gridAfter w:val="1"/>
+          <w:wAfter w:w="13" w:type="dxa"/>
+        </w:trPr>
+        <w:tc>
+          <w:tcPr>
+            <w:tcW w:w="1945" w:type="dxa"/>
+            <w:tcBorders>
+              <w:top w:val="outset" w:sz="6" w:space="0" w:color="000000"/>
+              <w:left w:val="outset" w:sz="6" w:space="0" w:color="000000"/>
+              <w:bottom w:val="outset" w:sz="6" w:space="0" w:color="000000"/>
+              <w:right w:val="outset" w:sz="6" w:space="0" w:color="000000"/>
+            </w:tcBorders>
+          </w:tcPr>
+          <w:p>
+            <w:pPr>
+              <w:spacing w:beforeAutospacing="1"/>
+              <w:rPr>
+                <w:b/>
+                <w:sz w:val="16"/>
+                <w:szCs w:val="16"/>
+              </w:rPr>
+            </w:pPr>
+            <w:r>
+              <w:rPr>
+                <w:b/>
+                <w:sz w:val="16"/>
+                <w:szCs w:val="16"/>
+              </w:rPr>
+              <w:t>Nome</w:t>
+            </w:r>
+          </w:p>
+        </w:tc>
+        <w:tc>
+          <w:tcPr>
+            <w:tcW w:w="7685" w:type="dxa"/>
+            <w:tcBorders>
+              <w:top w:val="outset" w:sz="6" w:space="0" w:color="000000"/>
+              <w:left w:val="outset" w:sz="6" w:space="0" w:color="000000"/>
+              <w:bottom w:val="outset" w:sz="6" w:space="0" w:color="000000"/>
+              <w:right w:val="outset" w:sz="6" w:space="0" w:color="000000"/>
+            </w:tcBorders>
+          </w:tcPr>
+          <w:p>
+            <w:pPr>
+              <w:spacing w:beforeAutospacing="1"/>
+              <w:rPr>
+                <w:sz w:val="16"/>
+                <w:szCs w:val="16"/>
+              </w:rPr>
+            </w:pPr>
+            <w:r>
+              <w:rPr>
+                <w:sz w:val="16"/>
+                <w:szCs w:val="16"/>
+              </w:rPr>
+              <w:t xml:space="preserve">L’utente </w:t>
+            </w:r>
+            <w:r>
+              <w:rPr>
+                <w:sz w:val="16"/>
+                <w:szCs w:val="16"/>
+              </w:rPr>
+              <w:t>operator</w:t>
+            </w:r>
+            <w:r>
+              <w:rPr>
+                <w:sz w:val="16"/>
+                <w:szCs w:val="16"/>
+              </w:rPr>
+              <w:t>e</w:t>
+            </w:r>
+            <w:r>
+              <w:rPr>
+                <w:sz w:val="16"/>
+                <w:szCs w:val="16"/>
+              </w:rPr>
+              <w:t xml:space="preserve"> deve </w:t>
+            </w:r>
+            <w:r>
+              <w:rPr>
+                <w:sz w:val="16"/>
+                <w:szCs w:val="16"/>
+              </w:rPr>
+              <w:t>poter effettuare le operazioni CRUD</w:t>
+            </w:r>
+          </w:p>
+        </w:tc>
+      </w:tr>
+      <w:tr>
+        <w:trPr>
+          <w:gridAfter w:val="1"/>
+          <w:wAfter w:w="13" w:type="dxa"/>
+        </w:trPr>
+        <w:tc>
+          <w:tcPr>
+            <w:tcW w:w="1945" w:type="dxa"/>
+            <w:tcBorders>
+              <w:top w:val="outset" w:sz="6" w:space="0" w:color="000000"/>
+              <w:left w:val="outset" w:sz="6" w:space="0" w:color="000000"/>
+              <w:bottom w:val="outset" w:sz="6" w:space="0" w:color="000000"/>
+              <w:right w:val="outset" w:sz="6" w:space="0" w:color="000000"/>
+            </w:tcBorders>
+          </w:tcPr>
+          <w:p>
+            <w:pPr>
+              <w:spacing w:beforeAutospacing="1"/>
+              <w:rPr>
+                <w:b/>
+                <w:sz w:val="16"/>
+                <w:szCs w:val="16"/>
+              </w:rPr>
+            </w:pPr>
+            <w:r>
+              <w:rPr>
+                <w:b/>
+                <w:sz w:val="16"/>
+                <w:szCs w:val="16"/>
+              </w:rPr>
+              <w:t>Priorità</w:t>
+            </w:r>
+          </w:p>
+        </w:tc>
+        <w:tc>
+          <w:tcPr>
+            <w:tcW w:w="7685" w:type="dxa"/>
+            <w:tcBorders>
+              <w:top w:val="outset" w:sz="6" w:space="0" w:color="000000"/>
+              <w:left w:val="outset" w:sz="6" w:space="0" w:color="000000"/>
+              <w:bottom w:val="outset" w:sz="6" w:space="0" w:color="000000"/>
+              <w:right w:val="outset" w:sz="6" w:space="0" w:color="000000"/>
+            </w:tcBorders>
+          </w:tcPr>
+          <w:p>
+            <w:pPr>
+              <w:spacing w:beforeAutospacing="1"/>
+              <w:rPr>
+                <w:sz w:val="16"/>
+                <w:szCs w:val="16"/>
+              </w:rPr>
+            </w:pPr>
+            <w:r>
+              <w:rPr>
+                <w:sz w:val="16"/>
+                <w:szCs w:val="16"/>
+              </w:rPr>
+              <w:t>1</w:t>
+            </w:r>
+          </w:p>
+        </w:tc>
+      </w:tr>
+      <w:tr>
+        <w:trPr>
+          <w:gridAfter w:val="1"/>
+          <w:wAfter w:w="13" w:type="dxa"/>
+        </w:trPr>
+        <w:tc>
+          <w:tcPr>
+            <w:tcW w:w="1945" w:type="dxa"/>
+            <w:tcBorders>
+              <w:top w:val="outset" w:sz="6" w:space="0" w:color="000000"/>
+              <w:left w:val="outset" w:sz="6" w:space="0" w:color="000000"/>
+              <w:bottom w:val="outset" w:sz="6" w:space="0" w:color="000000"/>
+              <w:right w:val="outset" w:sz="6" w:space="0" w:color="000000"/>
+            </w:tcBorders>
+          </w:tcPr>
+          <w:p>
+            <w:pPr>
+              <w:spacing w:beforeAutospacing="1"/>
+              <w:rPr>
+                <w:b/>
+                <w:sz w:val="16"/>
+                <w:szCs w:val="16"/>
+              </w:rPr>
+            </w:pPr>
+            <w:r>
+              <w:rPr>
+                <w:b/>
+                <w:sz w:val="16"/>
+                <w:szCs w:val="16"/>
+              </w:rPr>
+              <w:t>Versione</w:t>
+            </w:r>
+          </w:p>
+        </w:tc>
+        <w:tc>
+          <w:tcPr>
+            <w:tcW w:w="7685" w:type="dxa"/>
+            <w:tcBorders>
+              <w:top w:val="outset" w:sz="6" w:space="0" w:color="000000"/>
+              <w:left w:val="outset" w:sz="6" w:space="0" w:color="000000"/>
+              <w:bottom w:val="outset" w:sz="6" w:space="0" w:color="000000"/>
+              <w:right w:val="outset" w:sz="6" w:space="0" w:color="000000"/>
+            </w:tcBorders>
+          </w:tcPr>
+          <w:p>
+            <w:pPr>
+              <w:spacing w:beforeAutospacing="1"/>
+              <w:rPr>
+                <w:sz w:val="16"/>
+                <w:szCs w:val="16"/>
+              </w:rPr>
+            </w:pPr>
+            <w:r>
+              <w:rPr>
+                <w:sz w:val="16"/>
+                <w:szCs w:val="16"/>
+              </w:rPr>
+              <w:t>1.0</w:t>
+            </w:r>
+          </w:p>
+        </w:tc>
+      </w:tr>
+      <w:tr>
+        <w:trPr>
+          <w:gridAfter w:val="1"/>
+          <w:wAfter w:w="13" w:type="dxa"/>
+        </w:trPr>
+        <w:tc>
+          <w:tcPr>
+            <w:tcW w:w="1945" w:type="dxa"/>
+            <w:tcBorders>
+              <w:top w:val="outset" w:sz="6" w:space="0" w:color="000000"/>
+              <w:left w:val="outset" w:sz="6" w:space="0" w:color="000000"/>
+              <w:bottom w:val="outset" w:sz="6" w:space="0" w:color="000000"/>
+              <w:right w:val="outset" w:sz="6" w:space="0" w:color="000000"/>
+            </w:tcBorders>
+          </w:tcPr>
+          <w:p>
+            <w:pPr>
+              <w:spacing w:beforeAutospacing="1"/>
+              <w:rPr>
+                <w:b/>
+                <w:sz w:val="16"/>
+                <w:szCs w:val="16"/>
+              </w:rPr>
+            </w:pPr>
+            <w:r>
+              <w:rPr>
+                <w:b/>
+                <w:sz w:val="16"/>
+                <w:szCs w:val="16"/>
+              </w:rPr>
+              <w:t>Note</w:t>
+            </w:r>
+          </w:p>
+        </w:tc>
+        <w:tc>
+          <w:tcPr>
+            <w:tcW w:w="7685" w:type="dxa"/>
+            <w:tcBorders>
+              <w:top w:val="outset" w:sz="6" w:space="0" w:color="000000"/>
+              <w:left w:val="outset" w:sz="6" w:space="0" w:color="000000"/>
+              <w:bottom w:val="outset" w:sz="6" w:space="0" w:color="000000"/>
+              <w:right w:val="outset" w:sz="6" w:space="0" w:color="000000"/>
+            </w:tcBorders>
+          </w:tcPr>
+          <w:p>
+            <w:pPr>
+              <w:spacing w:beforeAutospacing="1"/>
+              <w:rPr>
+                <w:sz w:val="16"/>
+                <w:szCs w:val="16"/>
+              </w:rPr>
+            </w:pPr>
+          </w:p>
+        </w:tc>
+      </w:tr>
+      <w:tr>
+        <w:tc>
+          <w:tcPr>
+            <w:tcW w:w="9643" w:type="dxa"/>
+            <w:gridSpan w:val="3"/>
+            <w:tcBorders>
+              <w:top w:val="outset" w:sz="6" w:space="0" w:color="000000"/>
+              <w:left w:val="outset" w:sz="6" w:space="0" w:color="000000"/>
+              <w:bottom w:val="outset" w:sz="6" w:space="0" w:color="000000"/>
+              <w:right w:val="outset" w:sz="6" w:space="0" w:color="000000"/>
+            </w:tcBorders>
+          </w:tcPr>
+          <w:p>
+            <w:pPr>
+              <w:spacing w:beforeAutospacing="1"/>
+              <w:jc w:val="center"/>
+              <w:rPr>
+                <w:sz w:val="16"/>
+                <w:szCs w:val="16"/>
+              </w:rPr>
+            </w:pPr>
+            <w:r>
+              <w:rPr>
+                <w:b/>
+                <w:bCs/>
+                <w:sz w:val="16"/>
+                <w:szCs w:val="16"/>
+              </w:rPr>
+              <w:t>Sotto requisiti</w:t>
             </w:r>
           </w:p>
         </w:tc>
@@ -3626,221 +3954,17 @@
             <w:r>
               <w:rPr>
                 <w:b/>
-                <w:sz w:val="16"/>
-                <w:szCs w:val="16"/>
-              </w:rPr>
-              <w:t>Nome</w:t>
+                <w:bCs/>
+                <w:sz w:val="16"/>
+                <w:szCs w:val="16"/>
+              </w:rPr>
+              <w:t>001</w:t>
             </w:r>
           </w:p>
         </w:tc>
         <w:tc>
           <w:tcPr>
-            <w:tcW w:w="7684" w:type="dxa"/>
-            <w:tcBorders>
-              <w:top w:val="outset" w:sz="6" w:space="0" w:color="000000"/>
-              <w:left w:val="outset" w:sz="6" w:space="0" w:color="000000"/>
-              <w:bottom w:val="outset" w:sz="6" w:space="0" w:color="000000"/>
-              <w:right w:val="outset" w:sz="6" w:space="0" w:color="000000"/>
-            </w:tcBorders>
-          </w:tcPr>
-          <w:p>
-            <w:pPr>
-              <w:spacing w:beforeAutospacing="1"/>
-              <w:rPr>
-                <w:sz w:val="16"/>
-                <w:szCs w:val="16"/>
-              </w:rPr>
-            </w:pPr>
-            <w:r>
-              <w:rPr>
-                <w:sz w:val="16"/>
-                <w:szCs w:val="16"/>
-              </w:rPr>
-              <w:t xml:space="preserve">Visualizzazione delle attività sotto forma di </w:t>
-            </w:r>
-            <w:proofErr w:type="spellStart"/>
-            <w:r>
-              <w:rPr>
-                <w:sz w:val="16"/>
-                <w:szCs w:val="16"/>
-              </w:rPr>
-              <w:t>timeline</w:t>
-            </w:r>
-            <w:proofErr w:type="spellEnd"/>
-          </w:p>
-        </w:tc>
-      </w:tr>
-      <w:tr>
-        <w:tc>
-          <w:tcPr>
-            <w:tcW w:w="1945" w:type="dxa"/>
-            <w:tcBorders>
-              <w:top w:val="outset" w:sz="6" w:space="0" w:color="000000"/>
-              <w:left w:val="outset" w:sz="6" w:space="0" w:color="000000"/>
-              <w:bottom w:val="outset" w:sz="6" w:space="0" w:color="000000"/>
-              <w:right w:val="outset" w:sz="6" w:space="0" w:color="000000"/>
-            </w:tcBorders>
-          </w:tcPr>
-          <w:p>
-            <w:pPr>
-              <w:spacing w:beforeAutospacing="1"/>
-              <w:rPr>
-                <w:b/>
-                <w:sz w:val="16"/>
-                <w:szCs w:val="16"/>
-              </w:rPr>
-            </w:pPr>
-            <w:r>
-              <w:rPr>
-                <w:b/>
-                <w:sz w:val="16"/>
-                <w:szCs w:val="16"/>
-              </w:rPr>
-              <w:t>Priorità</w:t>
-            </w:r>
-          </w:p>
-        </w:tc>
-        <w:tc>
-          <w:tcPr>
-            <w:tcW w:w="7684" w:type="dxa"/>
-            <w:tcBorders>
-              <w:top w:val="outset" w:sz="6" w:space="0" w:color="000000"/>
-              <w:left w:val="outset" w:sz="6" w:space="0" w:color="000000"/>
-              <w:bottom w:val="outset" w:sz="6" w:space="0" w:color="000000"/>
-              <w:right w:val="outset" w:sz="6" w:space="0" w:color="000000"/>
-            </w:tcBorders>
-          </w:tcPr>
-          <w:p>
-            <w:pPr>
-              <w:spacing w:beforeAutospacing="1"/>
-              <w:rPr>
-                <w:sz w:val="16"/>
-                <w:szCs w:val="16"/>
-              </w:rPr>
-            </w:pPr>
-            <w:r>
-              <w:rPr>
-                <w:sz w:val="16"/>
-                <w:szCs w:val="16"/>
-              </w:rPr>
-              <w:t>1</w:t>
-            </w:r>
-          </w:p>
-        </w:tc>
-      </w:tr>
-      <w:tr>
-        <w:tc>
-          <w:tcPr>
-            <w:tcW w:w="1945" w:type="dxa"/>
-            <w:tcBorders>
-              <w:top w:val="outset" w:sz="6" w:space="0" w:color="000000"/>
-              <w:left w:val="outset" w:sz="6" w:space="0" w:color="000000"/>
-              <w:bottom w:val="outset" w:sz="6" w:space="0" w:color="000000"/>
-              <w:right w:val="outset" w:sz="6" w:space="0" w:color="000000"/>
-            </w:tcBorders>
-          </w:tcPr>
-          <w:p>
-            <w:pPr>
-              <w:spacing w:beforeAutospacing="1"/>
-              <w:rPr>
-                <w:b/>
-                <w:sz w:val="16"/>
-                <w:szCs w:val="16"/>
-              </w:rPr>
-            </w:pPr>
-            <w:r>
-              <w:rPr>
-                <w:b/>
-                <w:sz w:val="16"/>
-                <w:szCs w:val="16"/>
-              </w:rPr>
-              <w:t>Versione</w:t>
-            </w:r>
-          </w:p>
-        </w:tc>
-        <w:tc>
-          <w:tcPr>
-            <w:tcW w:w="7684" w:type="dxa"/>
-            <w:tcBorders>
-              <w:top w:val="outset" w:sz="6" w:space="0" w:color="000000"/>
-              <w:left w:val="outset" w:sz="6" w:space="0" w:color="000000"/>
-              <w:bottom w:val="outset" w:sz="6" w:space="0" w:color="000000"/>
-              <w:right w:val="outset" w:sz="6" w:space="0" w:color="000000"/>
-            </w:tcBorders>
-          </w:tcPr>
-          <w:p>
-            <w:pPr>
-              <w:spacing w:beforeAutospacing="1"/>
-              <w:rPr>
-                <w:sz w:val="16"/>
-                <w:szCs w:val="16"/>
-              </w:rPr>
-            </w:pPr>
-            <w:r>
-              <w:rPr>
-                <w:sz w:val="16"/>
-                <w:szCs w:val="16"/>
-              </w:rPr>
-              <w:t>1.0</w:t>
-            </w:r>
-          </w:p>
-        </w:tc>
-      </w:tr>
-      <w:tr>
-        <w:tc>
-          <w:tcPr>
-            <w:tcW w:w="1945" w:type="dxa"/>
-            <w:tcBorders>
-              <w:top w:val="outset" w:sz="6" w:space="0" w:color="000000"/>
-              <w:left w:val="outset" w:sz="6" w:space="0" w:color="000000"/>
-              <w:bottom w:val="outset" w:sz="6" w:space="0" w:color="000000"/>
-              <w:right w:val="outset" w:sz="6" w:space="0" w:color="000000"/>
-            </w:tcBorders>
-          </w:tcPr>
-          <w:p>
-            <w:pPr>
-              <w:spacing w:beforeAutospacing="1"/>
-              <w:rPr>
-                <w:b/>
-                <w:sz w:val="16"/>
-                <w:szCs w:val="16"/>
-              </w:rPr>
-            </w:pPr>
-            <w:r>
-              <w:rPr>
-                <w:b/>
-                <w:sz w:val="16"/>
-                <w:szCs w:val="16"/>
-              </w:rPr>
-              <w:t>Note</w:t>
-            </w:r>
-          </w:p>
-        </w:tc>
-        <w:tc>
-          <w:tcPr>
-            <w:tcW w:w="7684" w:type="dxa"/>
-            <w:tcBorders>
-              <w:top w:val="outset" w:sz="6" w:space="0" w:color="000000"/>
-              <w:left w:val="outset" w:sz="6" w:space="0" w:color="000000"/>
-              <w:bottom w:val="outset" w:sz="6" w:space="0" w:color="000000"/>
-              <w:right w:val="outset" w:sz="6" w:space="0" w:color="000000"/>
-            </w:tcBorders>
-          </w:tcPr>
-          <w:p>
-            <w:pPr>
-              <w:spacing w:beforeAutospacing="1"/>
-              <w:rPr>
-                <w:sz w:val="16"/>
-                <w:szCs w:val="16"/>
-              </w:rPr>
-            </w:pPr>
-          </w:p>
-        </w:tc>
-      </w:tr>
-      <w:tr>
-        <w:tc>
-          <w:tcPr>
-            <w:tcW w:w="9629" w:type="dxa"/>
+            <w:tcW w:w="7698" w:type="dxa"/>
             <w:gridSpan w:val="2"/>
             <w:tcBorders>
               <w:top w:val="outset" w:sz="6" w:space="0" w:color="000000"/>
@@ -3852,7 +3976,6 @@
           <w:p>
             <w:pPr>
               <w:spacing w:beforeAutospacing="1"/>
-              <w:jc w:val="center"/>
               <w:rPr>
                 <w:sz w:val="16"/>
                 <w:szCs w:val="16"/>
@@ -3860,130 +3983,26 @@
             </w:pPr>
             <w:r>
               <w:rPr>
-                <w:b/>
-                <w:bCs/>
-                <w:sz w:val="16"/>
-                <w:szCs w:val="16"/>
-              </w:rPr>
-              <w:t>Sotto requisiti</w:t>
-            </w:r>
-          </w:p>
-        </w:tc>
-      </w:tr>
-      <w:tr>
-        <w:tc>
-          <w:tcPr>
-            <w:tcW w:w="1945" w:type="dxa"/>
-            <w:tcBorders>
-              <w:top w:val="outset" w:sz="6" w:space="0" w:color="000000"/>
-              <w:left w:val="outset" w:sz="6" w:space="0" w:color="000000"/>
-              <w:bottom w:val="outset" w:sz="6" w:space="0" w:color="000000"/>
-              <w:right w:val="outset" w:sz="6" w:space="0" w:color="000000"/>
-            </w:tcBorders>
-          </w:tcPr>
-          <w:p>
-            <w:pPr>
-              <w:spacing w:beforeAutospacing="1"/>
-              <w:rPr>
-                <w:b/>
-                <w:sz w:val="16"/>
-                <w:szCs w:val="16"/>
-              </w:rPr>
-            </w:pPr>
-            <w:r>
-              <w:rPr>
-                <w:b/>
-                <w:bCs/>
-                <w:sz w:val="16"/>
-                <w:szCs w:val="16"/>
-              </w:rPr>
-              <w:t>001</w:t>
-            </w:r>
-          </w:p>
-        </w:tc>
-        <w:tc>
-          <w:tcPr>
-            <w:tcW w:w="7684" w:type="dxa"/>
-            <w:tcBorders>
-              <w:top w:val="outset" w:sz="6" w:space="0" w:color="000000"/>
-              <w:left w:val="outset" w:sz="6" w:space="0" w:color="000000"/>
-              <w:bottom w:val="outset" w:sz="6" w:space="0" w:color="000000"/>
-              <w:right w:val="outset" w:sz="6" w:space="0" w:color="000000"/>
-            </w:tcBorders>
-          </w:tcPr>
-          <w:p>
-            <w:pPr>
-              <w:spacing w:beforeAutospacing="1"/>
-              <w:rPr>
-                <w:sz w:val="16"/>
-                <w:szCs w:val="16"/>
-              </w:rPr>
-            </w:pPr>
-            <w:r>
-              <w:rPr>
-                <w:sz w:val="16"/>
-                <w:szCs w:val="16"/>
-              </w:rPr>
-              <w:t>Colorazione diversa per ogni attività</w:t>
-            </w:r>
-          </w:p>
-        </w:tc>
-      </w:tr>
-      <w:tr>
-        <w:tc>
-          <w:tcPr>
-            <w:tcW w:w="1945" w:type="dxa"/>
-            <w:tcBorders>
-              <w:top w:val="outset" w:sz="6" w:space="0" w:color="000000"/>
-              <w:left w:val="outset" w:sz="6" w:space="0" w:color="000000"/>
-              <w:bottom w:val="outset" w:sz="6" w:space="0" w:color="000000"/>
-              <w:right w:val="outset" w:sz="6" w:space="0" w:color="000000"/>
-            </w:tcBorders>
-          </w:tcPr>
-          <w:p>
-            <w:pPr>
-              <w:spacing w:beforeAutospacing="1"/>
-              <w:rPr>
-                <w:b/>
-                <w:sz w:val="16"/>
-                <w:szCs w:val="16"/>
-              </w:rPr>
-            </w:pPr>
-            <w:r>
-              <w:rPr>
-                <w:b/>
-                <w:bCs/>
-                <w:sz w:val="16"/>
-                <w:szCs w:val="16"/>
-              </w:rPr>
-              <w:t>002</w:t>
-            </w:r>
-          </w:p>
-        </w:tc>
-        <w:tc>
-          <w:tcPr>
-            <w:tcW w:w="7684" w:type="dxa"/>
-            <w:tcBorders>
-              <w:top w:val="outset" w:sz="6" w:space="0" w:color="000000"/>
-              <w:left w:val="outset" w:sz="6" w:space="0" w:color="000000"/>
-              <w:bottom w:val="outset" w:sz="6" w:space="0" w:color="000000"/>
-              <w:right w:val="outset" w:sz="6" w:space="0" w:color="000000"/>
-            </w:tcBorders>
-          </w:tcPr>
-          <w:p>
-            <w:pPr>
-              <w:spacing w:beforeAutospacing="1"/>
-              <w:rPr>
-                <w:sz w:val="16"/>
-                <w:szCs w:val="16"/>
-              </w:rPr>
-            </w:pPr>
-            <w:r>
-              <w:rPr>
-                <w:sz w:val="16"/>
-                <w:szCs w:val="16"/>
-              </w:rPr>
-              <w:t>Selettore from-to</w:t>
+                <w:sz w:val="16"/>
+                <w:szCs w:val="16"/>
+              </w:rPr>
+              <w:t xml:space="preserve">L’id degli </w:t>
+            </w:r>
+            <w:proofErr w:type="spellStart"/>
+            <w:r>
+              <w:rPr>
+                <w:sz w:val="16"/>
+                <w:szCs w:val="16"/>
+              </w:rPr>
+              <w:t>switch</w:t>
+            </w:r>
+            <w:proofErr w:type="spellEnd"/>
+            <w:r>
+              <w:rPr>
+                <w:sz w:val="16"/>
+                <w:szCs w:val="16"/>
+              </w:rPr>
+              <w:t xml:space="preserve"> può essere proposto dal SW o inserito dall’utente</w:t>
             </w:r>
           </w:p>
         </w:tc>
@@ -3992,1129 +4011,10 @@
     <w:p>
       <w:pPr>
         <w:rPr>
-          <w:b/>
-        </w:rPr>
-      </w:pPr>
-    </w:p>
-    <w:tbl>
-      <w:tblPr>
-        <w:tblW w:w="9630" w:type="dxa"/>
-        <w:tblInd w:w="-58" w:type="dxa"/>
-        <w:tblCellMar>
-          <w:top w:w="60" w:type="dxa"/>
-          <w:left w:w="60" w:type="dxa"/>
-          <w:bottom w:w="60" w:type="dxa"/>
-          <w:right w:w="60" w:type="dxa"/>
-        </w:tblCellMar>
-        <w:tblLook w:val="00A0" w:firstRow="1" w:lastRow="0" w:firstColumn="1" w:lastColumn="0" w:noHBand="0" w:noVBand="0"/>
-      </w:tblPr>
-      <w:tblGrid>
-        <w:gridCol w:w="1945"/>
-        <w:gridCol w:w="7685"/>
-      </w:tblGrid>
-      <w:tr>
-        <w:trPr>
-          <w:trHeight w:val="251"/>
-        </w:trPr>
-        <w:tc>
-          <w:tcPr>
-            <w:tcW w:w="9629" w:type="dxa"/>
-            <w:gridSpan w:val="2"/>
-            <w:tcBorders>
-              <w:top w:val="outset" w:sz="6" w:space="0" w:color="000000"/>
-              <w:left w:val="outset" w:sz="6" w:space="0" w:color="000000"/>
-              <w:bottom w:val="outset" w:sz="6" w:space="0" w:color="000000"/>
-              <w:right w:val="outset" w:sz="6" w:space="0" w:color="000000"/>
-            </w:tcBorders>
-          </w:tcPr>
-          <w:p>
-            <w:pPr>
-              <w:spacing w:beforeAutospacing="1"/>
-              <w:jc w:val="center"/>
-              <w:rPr>
-                <w:b/>
-                <w:sz w:val="16"/>
-                <w:szCs w:val="16"/>
-              </w:rPr>
-            </w:pPr>
-            <w:r>
-              <w:rPr>
-                <w:b/>
-                <w:sz w:val="16"/>
-                <w:szCs w:val="16"/>
-              </w:rPr>
-              <w:t>ID: REQ-009</w:t>
-            </w:r>
-          </w:p>
-        </w:tc>
-      </w:tr>
-      <w:tr>
-        <w:tc>
-          <w:tcPr>
-            <w:tcW w:w="1945" w:type="dxa"/>
-            <w:tcBorders>
-              <w:top w:val="outset" w:sz="6" w:space="0" w:color="000000"/>
-              <w:left w:val="outset" w:sz="6" w:space="0" w:color="000000"/>
-              <w:bottom w:val="outset" w:sz="6" w:space="0" w:color="000000"/>
-              <w:right w:val="outset" w:sz="6" w:space="0" w:color="000000"/>
-            </w:tcBorders>
-          </w:tcPr>
-          <w:p>
-            <w:pPr>
-              <w:spacing w:beforeAutospacing="1"/>
-              <w:rPr>
-                <w:b/>
-                <w:sz w:val="16"/>
-                <w:szCs w:val="16"/>
-              </w:rPr>
-            </w:pPr>
-            <w:r>
-              <w:rPr>
-                <w:b/>
-                <w:sz w:val="16"/>
-                <w:szCs w:val="16"/>
-              </w:rPr>
-              <w:t>Nome</w:t>
-            </w:r>
-          </w:p>
-        </w:tc>
-        <w:tc>
-          <w:tcPr>
-            <w:tcW w:w="7684" w:type="dxa"/>
-            <w:tcBorders>
-              <w:top w:val="outset" w:sz="6" w:space="0" w:color="000000"/>
-              <w:left w:val="outset" w:sz="6" w:space="0" w:color="000000"/>
-              <w:bottom w:val="outset" w:sz="6" w:space="0" w:color="000000"/>
-              <w:right w:val="outset" w:sz="6" w:space="0" w:color="000000"/>
-            </w:tcBorders>
-          </w:tcPr>
-          <w:p>
-            <w:pPr>
-              <w:spacing w:beforeAutospacing="1"/>
-              <w:rPr>
-                <w:sz w:val="16"/>
-                <w:szCs w:val="16"/>
-              </w:rPr>
-            </w:pPr>
-            <w:r>
-              <w:rPr>
-                <w:sz w:val="16"/>
-                <w:szCs w:val="16"/>
-              </w:rPr>
-              <w:t>Selezione del periodo di visualizzazione</w:t>
-            </w:r>
-          </w:p>
-        </w:tc>
-      </w:tr>
-      <w:tr>
-        <w:tc>
-          <w:tcPr>
-            <w:tcW w:w="1945" w:type="dxa"/>
-            <w:tcBorders>
-              <w:top w:val="outset" w:sz="6" w:space="0" w:color="000000"/>
-              <w:left w:val="outset" w:sz="6" w:space="0" w:color="000000"/>
-              <w:bottom w:val="outset" w:sz="6" w:space="0" w:color="000000"/>
-              <w:right w:val="outset" w:sz="6" w:space="0" w:color="000000"/>
-            </w:tcBorders>
-          </w:tcPr>
-          <w:p>
-            <w:pPr>
-              <w:spacing w:beforeAutospacing="1"/>
-              <w:rPr>
-                <w:b/>
-                <w:sz w:val="16"/>
-                <w:szCs w:val="16"/>
-              </w:rPr>
-            </w:pPr>
-            <w:r>
-              <w:rPr>
-                <w:b/>
-                <w:sz w:val="16"/>
-                <w:szCs w:val="16"/>
-              </w:rPr>
-              <w:t>Priorità</w:t>
-            </w:r>
-          </w:p>
-        </w:tc>
-        <w:tc>
-          <w:tcPr>
-            <w:tcW w:w="7684" w:type="dxa"/>
-            <w:tcBorders>
-              <w:top w:val="outset" w:sz="6" w:space="0" w:color="000000"/>
-              <w:left w:val="outset" w:sz="6" w:space="0" w:color="000000"/>
-              <w:bottom w:val="outset" w:sz="6" w:space="0" w:color="000000"/>
-              <w:right w:val="outset" w:sz="6" w:space="0" w:color="000000"/>
-            </w:tcBorders>
-          </w:tcPr>
-          <w:p>
-            <w:pPr>
-              <w:spacing w:beforeAutospacing="1"/>
-              <w:rPr>
-                <w:sz w:val="16"/>
-                <w:szCs w:val="16"/>
-              </w:rPr>
-            </w:pPr>
-            <w:r>
-              <w:rPr>
-                <w:sz w:val="16"/>
-                <w:szCs w:val="16"/>
-              </w:rPr>
-              <w:t>1</w:t>
-            </w:r>
-          </w:p>
-        </w:tc>
-      </w:tr>
-      <w:tr>
-        <w:tc>
-          <w:tcPr>
-            <w:tcW w:w="1945" w:type="dxa"/>
-            <w:tcBorders>
-              <w:top w:val="outset" w:sz="6" w:space="0" w:color="000000"/>
-              <w:left w:val="outset" w:sz="6" w:space="0" w:color="000000"/>
-              <w:bottom w:val="outset" w:sz="6" w:space="0" w:color="000000"/>
-              <w:right w:val="outset" w:sz="6" w:space="0" w:color="000000"/>
-            </w:tcBorders>
-          </w:tcPr>
-          <w:p>
-            <w:pPr>
-              <w:spacing w:beforeAutospacing="1"/>
-              <w:rPr>
-                <w:b/>
-                <w:sz w:val="16"/>
-                <w:szCs w:val="16"/>
-              </w:rPr>
-            </w:pPr>
-            <w:r>
-              <w:rPr>
-                <w:b/>
-                <w:sz w:val="16"/>
-                <w:szCs w:val="16"/>
-              </w:rPr>
-              <w:t>Versione</w:t>
-            </w:r>
-          </w:p>
-        </w:tc>
-        <w:tc>
-          <w:tcPr>
-            <w:tcW w:w="7684" w:type="dxa"/>
-            <w:tcBorders>
-              <w:top w:val="outset" w:sz="6" w:space="0" w:color="000000"/>
-              <w:left w:val="outset" w:sz="6" w:space="0" w:color="000000"/>
-              <w:bottom w:val="outset" w:sz="6" w:space="0" w:color="000000"/>
-              <w:right w:val="outset" w:sz="6" w:space="0" w:color="000000"/>
-            </w:tcBorders>
-          </w:tcPr>
-          <w:p>
-            <w:pPr>
-              <w:spacing w:beforeAutospacing="1"/>
-              <w:rPr>
-                <w:sz w:val="16"/>
-                <w:szCs w:val="16"/>
-              </w:rPr>
-            </w:pPr>
-            <w:r>
-              <w:rPr>
-                <w:sz w:val="16"/>
-                <w:szCs w:val="16"/>
-              </w:rPr>
-              <w:t>1.0</w:t>
-            </w:r>
-          </w:p>
-        </w:tc>
-      </w:tr>
-      <w:tr>
-        <w:tc>
-          <w:tcPr>
-            <w:tcW w:w="1945" w:type="dxa"/>
-            <w:tcBorders>
-              <w:top w:val="outset" w:sz="6" w:space="0" w:color="000000"/>
-              <w:left w:val="outset" w:sz="6" w:space="0" w:color="000000"/>
-              <w:bottom w:val="outset" w:sz="6" w:space="0" w:color="000000"/>
-              <w:right w:val="outset" w:sz="6" w:space="0" w:color="000000"/>
-            </w:tcBorders>
-          </w:tcPr>
-          <w:p>
-            <w:pPr>
-              <w:spacing w:beforeAutospacing="1"/>
-              <w:rPr>
-                <w:b/>
-                <w:sz w:val="16"/>
-                <w:szCs w:val="16"/>
-              </w:rPr>
-            </w:pPr>
-            <w:r>
-              <w:rPr>
-                <w:b/>
-                <w:sz w:val="16"/>
-                <w:szCs w:val="16"/>
-              </w:rPr>
-              <w:t>Note</w:t>
-            </w:r>
-          </w:p>
-        </w:tc>
-        <w:tc>
-          <w:tcPr>
-            <w:tcW w:w="7684" w:type="dxa"/>
-            <w:tcBorders>
-              <w:top w:val="outset" w:sz="6" w:space="0" w:color="000000"/>
-              <w:left w:val="outset" w:sz="6" w:space="0" w:color="000000"/>
-              <w:bottom w:val="outset" w:sz="6" w:space="0" w:color="000000"/>
-              <w:right w:val="outset" w:sz="6" w:space="0" w:color="000000"/>
-            </w:tcBorders>
-          </w:tcPr>
-          <w:p>
-            <w:pPr>
-              <w:spacing w:beforeAutospacing="1"/>
-              <w:rPr>
-                <w:sz w:val="16"/>
-                <w:szCs w:val="16"/>
-              </w:rPr>
-            </w:pPr>
-            <w:r>
-              <w:rPr>
-                <w:sz w:val="16"/>
-                <w:szCs w:val="16"/>
-              </w:rPr>
-              <w:t>Scelte: oggi, ultima settimana, ultimo mese, ultimo anno, from-to</w:t>
-            </w:r>
-          </w:p>
-        </w:tc>
-      </w:tr>
-    </w:tbl>
-    <w:p/>
-    <w:tbl>
-      <w:tblPr>
-        <w:tblW w:w="9630" w:type="dxa"/>
-        <w:tblInd w:w="-58" w:type="dxa"/>
-        <w:tblCellMar>
-          <w:top w:w="60" w:type="dxa"/>
-          <w:left w:w="60" w:type="dxa"/>
-          <w:bottom w:w="60" w:type="dxa"/>
-          <w:right w:w="60" w:type="dxa"/>
-        </w:tblCellMar>
-        <w:tblLook w:val="00A0" w:firstRow="1" w:lastRow="0" w:firstColumn="1" w:lastColumn="0" w:noHBand="0" w:noVBand="0"/>
-      </w:tblPr>
-      <w:tblGrid>
-        <w:gridCol w:w="1945"/>
-        <w:gridCol w:w="7685"/>
-      </w:tblGrid>
-      <w:tr>
-        <w:trPr>
-          <w:trHeight w:val="251"/>
-        </w:trPr>
-        <w:tc>
-          <w:tcPr>
-            <w:tcW w:w="9629" w:type="dxa"/>
-            <w:gridSpan w:val="2"/>
-            <w:tcBorders>
-              <w:top w:val="outset" w:sz="6" w:space="0" w:color="000000"/>
-              <w:left w:val="outset" w:sz="6" w:space="0" w:color="000000"/>
-              <w:bottom w:val="outset" w:sz="6" w:space="0" w:color="000000"/>
-              <w:right w:val="outset" w:sz="6" w:space="0" w:color="000000"/>
-            </w:tcBorders>
-          </w:tcPr>
-          <w:p>
-            <w:pPr>
-              <w:spacing w:beforeAutospacing="1"/>
-              <w:jc w:val="center"/>
-              <w:rPr>
-                <w:b/>
-                <w:sz w:val="16"/>
-                <w:szCs w:val="16"/>
-              </w:rPr>
-            </w:pPr>
-            <w:r>
-              <w:rPr>
-                <w:b/>
-                <w:sz w:val="16"/>
-                <w:szCs w:val="16"/>
-              </w:rPr>
-              <w:t>ID: REQ-010</w:t>
-            </w:r>
-          </w:p>
-        </w:tc>
-      </w:tr>
-      <w:tr>
-        <w:tc>
-          <w:tcPr>
-            <w:tcW w:w="1945" w:type="dxa"/>
-            <w:tcBorders>
-              <w:top w:val="outset" w:sz="6" w:space="0" w:color="000000"/>
-              <w:left w:val="outset" w:sz="6" w:space="0" w:color="000000"/>
-              <w:bottom w:val="outset" w:sz="6" w:space="0" w:color="000000"/>
-              <w:right w:val="outset" w:sz="6" w:space="0" w:color="000000"/>
-            </w:tcBorders>
-          </w:tcPr>
-          <w:p>
-            <w:pPr>
-              <w:spacing w:beforeAutospacing="1"/>
-              <w:rPr>
-                <w:b/>
-                <w:sz w:val="16"/>
-                <w:szCs w:val="16"/>
-              </w:rPr>
-            </w:pPr>
-            <w:r>
-              <w:rPr>
-                <w:b/>
-                <w:sz w:val="16"/>
-                <w:szCs w:val="16"/>
-              </w:rPr>
-              <w:t>Nome</w:t>
-            </w:r>
-          </w:p>
-        </w:tc>
-        <w:tc>
-          <w:tcPr>
-            <w:tcW w:w="7684" w:type="dxa"/>
-            <w:tcBorders>
-              <w:top w:val="outset" w:sz="6" w:space="0" w:color="000000"/>
-              <w:left w:val="outset" w:sz="6" w:space="0" w:color="000000"/>
-              <w:bottom w:val="outset" w:sz="6" w:space="0" w:color="000000"/>
-              <w:right w:val="outset" w:sz="6" w:space="0" w:color="000000"/>
-            </w:tcBorders>
-          </w:tcPr>
-          <w:p>
-            <w:pPr>
-              <w:spacing w:beforeAutospacing="1"/>
-              <w:rPr>
-                <w:sz w:val="16"/>
-                <w:szCs w:val="16"/>
-              </w:rPr>
-            </w:pPr>
-            <w:r>
-              <w:rPr>
-                <w:sz w:val="16"/>
-                <w:szCs w:val="16"/>
-              </w:rPr>
-              <w:t>L'utente deve poter scegliere il tipo di attività</w:t>
-            </w:r>
-          </w:p>
-        </w:tc>
-      </w:tr>
-      <w:tr>
-        <w:tc>
-          <w:tcPr>
-            <w:tcW w:w="1945" w:type="dxa"/>
-            <w:tcBorders>
-              <w:top w:val="outset" w:sz="6" w:space="0" w:color="000000"/>
-              <w:left w:val="outset" w:sz="6" w:space="0" w:color="000000"/>
-              <w:bottom w:val="outset" w:sz="6" w:space="0" w:color="000000"/>
-              <w:right w:val="outset" w:sz="6" w:space="0" w:color="000000"/>
-            </w:tcBorders>
-          </w:tcPr>
-          <w:p>
-            <w:pPr>
-              <w:spacing w:beforeAutospacing="1"/>
-              <w:rPr>
-                <w:b/>
-                <w:sz w:val="16"/>
-                <w:szCs w:val="16"/>
-              </w:rPr>
-            </w:pPr>
-            <w:r>
-              <w:rPr>
-                <w:b/>
-                <w:sz w:val="16"/>
-                <w:szCs w:val="16"/>
-              </w:rPr>
-              <w:t>Priorità</w:t>
-            </w:r>
-          </w:p>
-        </w:tc>
-        <w:tc>
-          <w:tcPr>
-            <w:tcW w:w="7684" w:type="dxa"/>
-            <w:tcBorders>
-              <w:top w:val="outset" w:sz="6" w:space="0" w:color="000000"/>
-              <w:left w:val="outset" w:sz="6" w:space="0" w:color="000000"/>
-              <w:bottom w:val="outset" w:sz="6" w:space="0" w:color="000000"/>
-              <w:right w:val="outset" w:sz="6" w:space="0" w:color="000000"/>
-            </w:tcBorders>
-          </w:tcPr>
-          <w:p>
-            <w:pPr>
-              <w:spacing w:beforeAutospacing="1"/>
-              <w:rPr>
-                <w:sz w:val="16"/>
-                <w:szCs w:val="16"/>
-              </w:rPr>
-            </w:pPr>
-            <w:r>
-              <w:rPr>
-                <w:sz w:val="16"/>
-                <w:szCs w:val="16"/>
-              </w:rPr>
-              <w:t>1</w:t>
-            </w:r>
-          </w:p>
-        </w:tc>
-      </w:tr>
-      <w:tr>
-        <w:tc>
-          <w:tcPr>
-            <w:tcW w:w="1945" w:type="dxa"/>
-            <w:tcBorders>
-              <w:top w:val="outset" w:sz="6" w:space="0" w:color="000000"/>
-              <w:left w:val="outset" w:sz="6" w:space="0" w:color="000000"/>
-              <w:bottom w:val="outset" w:sz="6" w:space="0" w:color="000000"/>
-              <w:right w:val="outset" w:sz="6" w:space="0" w:color="000000"/>
-            </w:tcBorders>
-          </w:tcPr>
-          <w:p>
-            <w:pPr>
-              <w:spacing w:beforeAutospacing="1"/>
-              <w:rPr>
-                <w:b/>
-                <w:sz w:val="16"/>
-                <w:szCs w:val="16"/>
-              </w:rPr>
-            </w:pPr>
-            <w:r>
-              <w:rPr>
-                <w:b/>
-                <w:sz w:val="16"/>
-                <w:szCs w:val="16"/>
-              </w:rPr>
-              <w:t>Versione</w:t>
-            </w:r>
-          </w:p>
-        </w:tc>
-        <w:tc>
-          <w:tcPr>
-            <w:tcW w:w="7684" w:type="dxa"/>
-            <w:tcBorders>
-              <w:top w:val="outset" w:sz="6" w:space="0" w:color="000000"/>
-              <w:left w:val="outset" w:sz="6" w:space="0" w:color="000000"/>
-              <w:bottom w:val="outset" w:sz="6" w:space="0" w:color="000000"/>
-              <w:right w:val="outset" w:sz="6" w:space="0" w:color="000000"/>
-            </w:tcBorders>
-          </w:tcPr>
-          <w:p>
-            <w:pPr>
-              <w:spacing w:beforeAutospacing="1"/>
-              <w:rPr>
-                <w:sz w:val="16"/>
-                <w:szCs w:val="16"/>
-              </w:rPr>
-            </w:pPr>
-            <w:r>
-              <w:rPr>
-                <w:sz w:val="16"/>
-                <w:szCs w:val="16"/>
-              </w:rPr>
-              <w:t>1.0</w:t>
-            </w:r>
-          </w:p>
-        </w:tc>
-      </w:tr>
-      <w:tr>
-        <w:tc>
-          <w:tcPr>
-            <w:tcW w:w="1945" w:type="dxa"/>
-            <w:tcBorders>
-              <w:top w:val="outset" w:sz="6" w:space="0" w:color="000000"/>
-              <w:left w:val="outset" w:sz="6" w:space="0" w:color="000000"/>
-              <w:bottom w:val="outset" w:sz="6" w:space="0" w:color="000000"/>
-              <w:right w:val="outset" w:sz="6" w:space="0" w:color="000000"/>
-            </w:tcBorders>
-          </w:tcPr>
-          <w:p>
-            <w:pPr>
-              <w:spacing w:beforeAutospacing="1"/>
-              <w:rPr>
-                <w:b/>
-                <w:sz w:val="16"/>
-                <w:szCs w:val="16"/>
-              </w:rPr>
-            </w:pPr>
-            <w:r>
-              <w:rPr>
-                <w:b/>
-                <w:sz w:val="16"/>
-                <w:szCs w:val="16"/>
-              </w:rPr>
-              <w:t>Note</w:t>
-            </w:r>
-          </w:p>
-        </w:tc>
-        <w:tc>
-          <w:tcPr>
-            <w:tcW w:w="7684" w:type="dxa"/>
-            <w:tcBorders>
-              <w:top w:val="outset" w:sz="6" w:space="0" w:color="000000"/>
-              <w:left w:val="outset" w:sz="6" w:space="0" w:color="000000"/>
-              <w:bottom w:val="outset" w:sz="6" w:space="0" w:color="000000"/>
-              <w:right w:val="outset" w:sz="6" w:space="0" w:color="000000"/>
-            </w:tcBorders>
-          </w:tcPr>
-          <w:p>
-            <w:pPr>
-              <w:spacing w:beforeAutospacing="1"/>
-              <w:rPr>
-                <w:sz w:val="16"/>
-                <w:szCs w:val="16"/>
-              </w:rPr>
-            </w:pPr>
-          </w:p>
-        </w:tc>
-      </w:tr>
-      <w:tr>
-        <w:tc>
-          <w:tcPr>
-            <w:tcW w:w="9629" w:type="dxa"/>
-            <w:gridSpan w:val="2"/>
-            <w:tcBorders>
-              <w:top w:val="outset" w:sz="6" w:space="0" w:color="000000"/>
-              <w:left w:val="outset" w:sz="6" w:space="0" w:color="000000"/>
-              <w:bottom w:val="outset" w:sz="6" w:space="0" w:color="000000"/>
-              <w:right w:val="outset" w:sz="6" w:space="0" w:color="000000"/>
-            </w:tcBorders>
-          </w:tcPr>
-          <w:p>
-            <w:pPr>
-              <w:spacing w:beforeAutospacing="1"/>
-              <w:jc w:val="center"/>
-              <w:rPr>
-                <w:sz w:val="16"/>
-                <w:szCs w:val="16"/>
-              </w:rPr>
-            </w:pPr>
-            <w:r>
-              <w:rPr>
-                <w:b/>
-                <w:bCs/>
-                <w:sz w:val="16"/>
-                <w:szCs w:val="16"/>
-              </w:rPr>
-              <w:t>Sotto requisiti</w:t>
-            </w:r>
-          </w:p>
-        </w:tc>
-      </w:tr>
-      <w:tr>
-        <w:tc>
-          <w:tcPr>
-            <w:tcW w:w="1945" w:type="dxa"/>
-            <w:tcBorders>
-              <w:top w:val="outset" w:sz="6" w:space="0" w:color="000000"/>
-              <w:left w:val="outset" w:sz="6" w:space="0" w:color="000000"/>
-              <w:bottom w:val="outset" w:sz="6" w:space="0" w:color="000000"/>
-              <w:right w:val="outset" w:sz="6" w:space="0" w:color="000000"/>
-            </w:tcBorders>
-          </w:tcPr>
-          <w:p>
-            <w:pPr>
-              <w:spacing w:beforeAutospacing="1"/>
-              <w:rPr>
-                <w:b/>
-                <w:sz w:val="16"/>
-                <w:szCs w:val="16"/>
-              </w:rPr>
-            </w:pPr>
-            <w:r>
-              <w:rPr>
-                <w:b/>
-                <w:bCs/>
-                <w:sz w:val="16"/>
-                <w:szCs w:val="16"/>
-              </w:rPr>
-              <w:t>001</w:t>
-            </w:r>
-          </w:p>
-        </w:tc>
-        <w:tc>
-          <w:tcPr>
-            <w:tcW w:w="7684" w:type="dxa"/>
-            <w:tcBorders>
-              <w:top w:val="outset" w:sz="6" w:space="0" w:color="000000"/>
-              <w:left w:val="outset" w:sz="6" w:space="0" w:color="000000"/>
-              <w:bottom w:val="outset" w:sz="6" w:space="0" w:color="000000"/>
-              <w:right w:val="outset" w:sz="6" w:space="0" w:color="000000"/>
-            </w:tcBorders>
-          </w:tcPr>
-          <w:p>
-            <w:pPr>
-              <w:spacing w:beforeAutospacing="1"/>
-              <w:rPr>
-                <w:sz w:val="16"/>
-                <w:szCs w:val="16"/>
-              </w:rPr>
-            </w:pPr>
-            <w:r>
-              <w:rPr>
-                <w:sz w:val="16"/>
-                <w:szCs w:val="16"/>
-              </w:rPr>
-              <w:t xml:space="preserve">Il software suggerisce in tempo reale la tipologia di attività in base ai primi 2 o più caratteri dell'input e in </w:t>
-            </w:r>
-            <w:proofErr w:type="spellStart"/>
-            <w:r>
-              <w:rPr>
-                <w:sz w:val="16"/>
-                <w:szCs w:val="16"/>
-              </w:rPr>
-              <w:t>bae</w:t>
-            </w:r>
-            <w:proofErr w:type="spellEnd"/>
-            <w:r>
-              <w:rPr>
-                <w:sz w:val="16"/>
-                <w:szCs w:val="16"/>
-              </w:rPr>
-              <w:t xml:space="preserve"> alle aggiunte precedenti dell'utente</w:t>
-            </w:r>
-          </w:p>
-        </w:tc>
-      </w:tr>
-    </w:tbl>
-    <w:p/>
-    <w:tbl>
-      <w:tblPr>
-        <w:tblW w:w="9630" w:type="dxa"/>
-        <w:tblInd w:w="-58" w:type="dxa"/>
-        <w:tblCellMar>
-          <w:top w:w="60" w:type="dxa"/>
-          <w:left w:w="60" w:type="dxa"/>
-          <w:bottom w:w="60" w:type="dxa"/>
-          <w:right w:w="60" w:type="dxa"/>
-        </w:tblCellMar>
-        <w:tblLook w:val="00A0" w:firstRow="1" w:lastRow="0" w:firstColumn="1" w:lastColumn="0" w:noHBand="0" w:noVBand="0"/>
-      </w:tblPr>
-      <w:tblGrid>
-        <w:gridCol w:w="1945"/>
-        <w:gridCol w:w="7685"/>
-      </w:tblGrid>
-      <w:tr>
-        <w:trPr>
-          <w:trHeight w:val="251"/>
-        </w:trPr>
-        <w:tc>
-          <w:tcPr>
-            <w:tcW w:w="9629" w:type="dxa"/>
-            <w:gridSpan w:val="2"/>
-            <w:tcBorders>
-              <w:top w:val="outset" w:sz="6" w:space="0" w:color="000000"/>
-              <w:left w:val="outset" w:sz="6" w:space="0" w:color="000000"/>
-              <w:bottom w:val="outset" w:sz="6" w:space="0" w:color="000000"/>
-              <w:right w:val="outset" w:sz="6" w:space="0" w:color="000000"/>
-            </w:tcBorders>
-          </w:tcPr>
-          <w:p>
-            <w:pPr>
-              <w:spacing w:beforeAutospacing="1"/>
-              <w:jc w:val="center"/>
-              <w:rPr>
-                <w:b/>
-                <w:sz w:val="16"/>
-                <w:szCs w:val="16"/>
-              </w:rPr>
-            </w:pPr>
-            <w:r>
-              <w:rPr>
-                <w:b/>
-                <w:sz w:val="16"/>
-                <w:szCs w:val="16"/>
-              </w:rPr>
-              <w:t>ID: REQ-011</w:t>
-            </w:r>
-          </w:p>
-        </w:tc>
-      </w:tr>
-      <w:tr>
-        <w:tc>
-          <w:tcPr>
-            <w:tcW w:w="1945" w:type="dxa"/>
-            <w:tcBorders>
-              <w:top w:val="outset" w:sz="6" w:space="0" w:color="000000"/>
-              <w:left w:val="outset" w:sz="6" w:space="0" w:color="000000"/>
-              <w:bottom w:val="outset" w:sz="6" w:space="0" w:color="000000"/>
-              <w:right w:val="outset" w:sz="6" w:space="0" w:color="000000"/>
-            </w:tcBorders>
-          </w:tcPr>
-          <w:p>
-            <w:pPr>
-              <w:spacing w:beforeAutospacing="1"/>
-              <w:rPr>
-                <w:b/>
-                <w:sz w:val="16"/>
-                <w:szCs w:val="16"/>
-              </w:rPr>
-            </w:pPr>
-            <w:r>
-              <w:rPr>
-                <w:b/>
-                <w:sz w:val="16"/>
-                <w:szCs w:val="16"/>
-              </w:rPr>
-              <w:t>Nome</w:t>
-            </w:r>
-          </w:p>
-        </w:tc>
-        <w:tc>
-          <w:tcPr>
-            <w:tcW w:w="7684" w:type="dxa"/>
-            <w:tcBorders>
-              <w:top w:val="outset" w:sz="6" w:space="0" w:color="000000"/>
-              <w:left w:val="outset" w:sz="6" w:space="0" w:color="000000"/>
-              <w:bottom w:val="outset" w:sz="6" w:space="0" w:color="000000"/>
-              <w:right w:val="outset" w:sz="6" w:space="0" w:color="000000"/>
-            </w:tcBorders>
-          </w:tcPr>
-          <w:p>
-            <w:pPr>
-              <w:spacing w:beforeAutospacing="1"/>
-              <w:rPr>
-                <w:sz w:val="16"/>
-                <w:szCs w:val="16"/>
-              </w:rPr>
-            </w:pPr>
-            <w:r>
-              <w:rPr>
-                <w:sz w:val="16"/>
-                <w:szCs w:val="16"/>
-              </w:rPr>
-              <w:t>L'inserimento delle attività deve essere il più semplice possibile</w:t>
-            </w:r>
-          </w:p>
-        </w:tc>
-      </w:tr>
-      <w:tr>
-        <w:tc>
-          <w:tcPr>
-            <w:tcW w:w="1945" w:type="dxa"/>
-            <w:tcBorders>
-              <w:top w:val="outset" w:sz="6" w:space="0" w:color="000000"/>
-              <w:left w:val="outset" w:sz="6" w:space="0" w:color="000000"/>
-              <w:bottom w:val="outset" w:sz="6" w:space="0" w:color="000000"/>
-              <w:right w:val="outset" w:sz="6" w:space="0" w:color="000000"/>
-            </w:tcBorders>
-          </w:tcPr>
-          <w:p>
-            <w:pPr>
-              <w:spacing w:beforeAutospacing="1"/>
-              <w:rPr>
-                <w:b/>
-                <w:sz w:val="16"/>
-                <w:szCs w:val="16"/>
-              </w:rPr>
-            </w:pPr>
-            <w:r>
-              <w:rPr>
-                <w:b/>
-                <w:sz w:val="16"/>
-                <w:szCs w:val="16"/>
-              </w:rPr>
-              <w:t>Priorità</w:t>
-            </w:r>
-          </w:p>
-        </w:tc>
-        <w:tc>
-          <w:tcPr>
-            <w:tcW w:w="7684" w:type="dxa"/>
-            <w:tcBorders>
-              <w:top w:val="outset" w:sz="6" w:space="0" w:color="000000"/>
-              <w:left w:val="outset" w:sz="6" w:space="0" w:color="000000"/>
-              <w:bottom w:val="outset" w:sz="6" w:space="0" w:color="000000"/>
-              <w:right w:val="outset" w:sz="6" w:space="0" w:color="000000"/>
-            </w:tcBorders>
-          </w:tcPr>
-          <w:p>
-            <w:pPr>
-              <w:spacing w:beforeAutospacing="1"/>
-              <w:rPr>
-                <w:sz w:val="16"/>
-                <w:szCs w:val="16"/>
-              </w:rPr>
-            </w:pPr>
-            <w:r>
-              <w:rPr>
-                <w:sz w:val="16"/>
-                <w:szCs w:val="16"/>
-              </w:rPr>
-              <w:t>2</w:t>
-            </w:r>
-          </w:p>
-        </w:tc>
-      </w:tr>
-      <w:tr>
-        <w:tc>
-          <w:tcPr>
-            <w:tcW w:w="1945" w:type="dxa"/>
-            <w:tcBorders>
-              <w:top w:val="outset" w:sz="6" w:space="0" w:color="000000"/>
-              <w:left w:val="outset" w:sz="6" w:space="0" w:color="000000"/>
-              <w:bottom w:val="outset" w:sz="6" w:space="0" w:color="000000"/>
-              <w:right w:val="outset" w:sz="6" w:space="0" w:color="000000"/>
-            </w:tcBorders>
-          </w:tcPr>
-          <w:p>
-            <w:pPr>
-              <w:spacing w:beforeAutospacing="1"/>
-              <w:rPr>
-                <w:b/>
-                <w:sz w:val="16"/>
-                <w:szCs w:val="16"/>
-              </w:rPr>
-            </w:pPr>
-            <w:r>
-              <w:rPr>
-                <w:b/>
-                <w:sz w:val="16"/>
-                <w:szCs w:val="16"/>
-              </w:rPr>
-              <w:t>Versione</w:t>
-            </w:r>
-          </w:p>
-        </w:tc>
-        <w:tc>
-          <w:tcPr>
-            <w:tcW w:w="7684" w:type="dxa"/>
-            <w:tcBorders>
-              <w:top w:val="outset" w:sz="6" w:space="0" w:color="000000"/>
-              <w:left w:val="outset" w:sz="6" w:space="0" w:color="000000"/>
-              <w:bottom w:val="outset" w:sz="6" w:space="0" w:color="000000"/>
-              <w:right w:val="outset" w:sz="6" w:space="0" w:color="000000"/>
-            </w:tcBorders>
-          </w:tcPr>
-          <w:p>
-            <w:pPr>
-              <w:spacing w:beforeAutospacing="1"/>
-              <w:rPr>
-                <w:sz w:val="16"/>
-                <w:szCs w:val="16"/>
-              </w:rPr>
-            </w:pPr>
-            <w:r>
-              <w:rPr>
-                <w:sz w:val="16"/>
-                <w:szCs w:val="16"/>
-              </w:rPr>
-              <w:t>1.0</w:t>
-            </w:r>
-          </w:p>
-        </w:tc>
-      </w:tr>
-      <w:tr>
-        <w:tc>
-          <w:tcPr>
-            <w:tcW w:w="1945" w:type="dxa"/>
-            <w:tcBorders>
-              <w:top w:val="outset" w:sz="6" w:space="0" w:color="000000"/>
-              <w:left w:val="outset" w:sz="6" w:space="0" w:color="000000"/>
-              <w:bottom w:val="outset" w:sz="6" w:space="0" w:color="000000"/>
-              <w:right w:val="outset" w:sz="6" w:space="0" w:color="000000"/>
-            </w:tcBorders>
-          </w:tcPr>
-          <w:p>
-            <w:pPr>
-              <w:spacing w:beforeAutospacing="1"/>
-              <w:rPr>
-                <w:b/>
-                <w:sz w:val="16"/>
-                <w:szCs w:val="16"/>
-              </w:rPr>
-            </w:pPr>
-            <w:r>
-              <w:rPr>
-                <w:b/>
-                <w:sz w:val="16"/>
-                <w:szCs w:val="16"/>
-              </w:rPr>
-              <w:t>Note</w:t>
-            </w:r>
-          </w:p>
-        </w:tc>
-        <w:tc>
-          <w:tcPr>
-            <w:tcW w:w="7684" w:type="dxa"/>
-            <w:tcBorders>
-              <w:top w:val="outset" w:sz="6" w:space="0" w:color="000000"/>
-              <w:left w:val="outset" w:sz="6" w:space="0" w:color="000000"/>
-              <w:bottom w:val="outset" w:sz="6" w:space="0" w:color="000000"/>
-              <w:right w:val="outset" w:sz="6" w:space="0" w:color="000000"/>
-            </w:tcBorders>
-          </w:tcPr>
-          <w:p>
-            <w:pPr>
-              <w:spacing w:beforeAutospacing="1"/>
-              <w:rPr>
-                <w:sz w:val="16"/>
-                <w:szCs w:val="16"/>
-              </w:rPr>
-            </w:pPr>
-          </w:p>
-        </w:tc>
-      </w:tr>
-      <w:tr>
-        <w:tc>
-          <w:tcPr>
-            <w:tcW w:w="9629" w:type="dxa"/>
-            <w:gridSpan w:val="2"/>
-            <w:tcBorders>
-              <w:top w:val="outset" w:sz="6" w:space="0" w:color="000000"/>
-              <w:left w:val="outset" w:sz="6" w:space="0" w:color="000000"/>
-              <w:bottom w:val="outset" w:sz="6" w:space="0" w:color="000000"/>
-              <w:right w:val="outset" w:sz="6" w:space="0" w:color="000000"/>
-            </w:tcBorders>
-          </w:tcPr>
-          <w:p>
-            <w:pPr>
-              <w:spacing w:beforeAutospacing="1"/>
-              <w:jc w:val="center"/>
-              <w:rPr>
-                <w:sz w:val="16"/>
-                <w:szCs w:val="16"/>
-              </w:rPr>
-            </w:pPr>
-            <w:r>
-              <w:rPr>
-                <w:b/>
-                <w:bCs/>
-                <w:sz w:val="16"/>
-                <w:szCs w:val="16"/>
-              </w:rPr>
-              <w:t>Sotto requisiti</w:t>
-            </w:r>
-          </w:p>
-        </w:tc>
-      </w:tr>
-      <w:tr>
-        <w:tc>
-          <w:tcPr>
-            <w:tcW w:w="1945" w:type="dxa"/>
-            <w:tcBorders>
-              <w:top w:val="outset" w:sz="6" w:space="0" w:color="000000"/>
-              <w:left w:val="outset" w:sz="6" w:space="0" w:color="000000"/>
-              <w:bottom w:val="outset" w:sz="6" w:space="0" w:color="000000"/>
-              <w:right w:val="outset" w:sz="6" w:space="0" w:color="000000"/>
-            </w:tcBorders>
-          </w:tcPr>
-          <w:p>
-            <w:pPr>
-              <w:spacing w:beforeAutospacing="1"/>
-              <w:rPr>
-                <w:b/>
-                <w:sz w:val="16"/>
-                <w:szCs w:val="16"/>
-              </w:rPr>
-            </w:pPr>
-            <w:r>
-              <w:rPr>
-                <w:b/>
-                <w:bCs/>
-                <w:sz w:val="16"/>
-                <w:szCs w:val="16"/>
-              </w:rPr>
-              <w:t>001</w:t>
-            </w:r>
-          </w:p>
-        </w:tc>
-        <w:tc>
-          <w:tcPr>
-            <w:tcW w:w="7684" w:type="dxa"/>
-            <w:tcBorders>
-              <w:top w:val="outset" w:sz="6" w:space="0" w:color="000000"/>
-              <w:left w:val="outset" w:sz="6" w:space="0" w:color="000000"/>
-              <w:bottom w:val="outset" w:sz="6" w:space="0" w:color="000000"/>
-              <w:right w:val="outset" w:sz="6" w:space="0" w:color="000000"/>
-            </w:tcBorders>
-          </w:tcPr>
-          <w:p>
-            <w:pPr>
-              <w:spacing w:beforeAutospacing="1"/>
-              <w:rPr>
-                <w:sz w:val="16"/>
-                <w:szCs w:val="16"/>
-              </w:rPr>
-            </w:pPr>
-            <w:r>
-              <w:rPr>
-                <w:sz w:val="16"/>
-                <w:szCs w:val="16"/>
-              </w:rPr>
-              <w:t xml:space="preserve">Se l'utente non specifica una data d'inizio, </w:t>
-            </w:r>
-            <w:proofErr w:type="spellStart"/>
-            <w:r>
-              <w:rPr>
-                <w:sz w:val="16"/>
-                <w:szCs w:val="16"/>
-              </w:rPr>
-              <w:t>lattività</w:t>
-            </w:r>
-            <w:proofErr w:type="spellEnd"/>
-            <w:r>
-              <w:rPr>
-                <w:sz w:val="16"/>
-                <w:szCs w:val="16"/>
-              </w:rPr>
-              <w:t xml:space="preserve"> parte da subito</w:t>
-            </w:r>
-          </w:p>
-        </w:tc>
-      </w:tr>
-      <w:tr>
-        <w:tc>
-          <w:tcPr>
-            <w:tcW w:w="1945" w:type="dxa"/>
-            <w:tcBorders>
-              <w:top w:val="outset" w:sz="6" w:space="0" w:color="000000"/>
-              <w:left w:val="outset" w:sz="6" w:space="0" w:color="000000"/>
-              <w:bottom w:val="outset" w:sz="6" w:space="0" w:color="000000"/>
-              <w:right w:val="outset" w:sz="6" w:space="0" w:color="000000"/>
-            </w:tcBorders>
-          </w:tcPr>
-          <w:p>
-            <w:pPr>
-              <w:spacing w:beforeAutospacing="1"/>
-              <w:rPr>
-                <w:b/>
-                <w:sz w:val="16"/>
-                <w:szCs w:val="16"/>
-              </w:rPr>
-            </w:pPr>
-            <w:r>
-              <w:rPr>
-                <w:b/>
-                <w:bCs/>
-                <w:sz w:val="16"/>
-                <w:szCs w:val="16"/>
-              </w:rPr>
-              <w:t>002</w:t>
-            </w:r>
-          </w:p>
-        </w:tc>
-        <w:tc>
-          <w:tcPr>
-            <w:tcW w:w="7684" w:type="dxa"/>
-            <w:tcBorders>
-              <w:top w:val="outset" w:sz="6" w:space="0" w:color="000000"/>
-              <w:left w:val="outset" w:sz="6" w:space="0" w:color="000000"/>
-              <w:bottom w:val="outset" w:sz="6" w:space="0" w:color="000000"/>
-              <w:right w:val="outset" w:sz="6" w:space="0" w:color="000000"/>
-            </w:tcBorders>
-          </w:tcPr>
-          <w:p>
-            <w:pPr>
-              <w:spacing w:beforeAutospacing="1"/>
-              <w:rPr>
-                <w:sz w:val="16"/>
-                <w:szCs w:val="16"/>
-              </w:rPr>
-            </w:pPr>
-            <w:r>
-              <w:rPr>
-                <w:sz w:val="16"/>
-                <w:szCs w:val="16"/>
-              </w:rPr>
-              <w:t>L'attività attualmente in corso termina con l'inizio di quella nuova</w:t>
-            </w:r>
-          </w:p>
-        </w:tc>
-      </w:tr>
-    </w:tbl>
-    <w:p/>
+          <w:lang w:val="it-IT"/>
+        </w:rPr>
+      </w:pPr>
+    </w:p>
     <w:tbl>
       <w:tblPr>
         <w:tblW w:w="9630" w:type="dxa"/>
@@ -5162,7 +4062,7 @@
                 <w:sz w:val="16"/>
                 <w:szCs w:val="16"/>
               </w:rPr>
-              <w:t>ID: REQ-012</w:t>
+              <w:t>ID: REQ-008</w:t>
             </w:r>
           </w:p>
         </w:tc>
@@ -5220,7 +4120,28 @@
                 <w:sz w:val="16"/>
                 <w:szCs w:val="16"/>
               </w:rPr>
-              <w:t>Il software deve avvisare se ci sono più attività in corso nello stesso momento</w:t>
+              <w:t xml:space="preserve">L’utente </w:t>
+            </w:r>
+            <w:r>
+              <w:rPr>
+                <w:sz w:val="16"/>
+                <w:szCs w:val="16"/>
+              </w:rPr>
+              <w:t>amministratore</w:t>
+            </w:r>
+            <w:r>
+              <w:rPr>
+                <w:sz w:val="16"/>
+                <w:szCs w:val="16"/>
+              </w:rPr>
+              <w:t xml:space="preserve"> deve poter </w:t>
+            </w:r>
+            <w:r>
+              <w:rPr>
+                <w:sz w:val="16"/>
+                <w:szCs w:val="16"/>
+              </w:rPr>
+              <w:t>gestire gli utenti e i cavi e dispositivi</w:t>
             </w:r>
           </w:p>
         </w:tc>
@@ -5389,1269 +4310,10 @@
                 <w:szCs w:val="16"/>
               </w:rPr>
             </w:pPr>
-            <w:r>
-              <w:rPr>
-                <w:sz w:val="16"/>
-                <w:szCs w:val="16"/>
-              </w:rPr>
-              <w:t xml:space="preserve">Il software deve comunque permettere </w:t>
-            </w:r>
-            <w:proofErr w:type="spellStart"/>
-            <w:r>
-              <w:rPr>
-                <w:sz w:val="16"/>
-                <w:szCs w:val="16"/>
-              </w:rPr>
-              <w:t>al'utente</w:t>
-            </w:r>
-            <w:proofErr w:type="spellEnd"/>
-            <w:r>
-              <w:rPr>
-                <w:sz w:val="16"/>
-                <w:szCs w:val="16"/>
-              </w:rPr>
-              <w:t xml:space="preserve"> di aggiungere la nuova attività</w:t>
-            </w:r>
           </w:p>
         </w:tc>
       </w:tr>
     </w:tbl>
-    <w:p>
-      <w:r>
-        <w:br w:type="page"/>
-      </w:r>
-    </w:p>
-    <w:tbl>
-      <w:tblPr>
-        <w:tblW w:w="9630" w:type="dxa"/>
-        <w:tblInd w:w="-58" w:type="dxa"/>
-        <w:tblCellMar>
-          <w:top w:w="60" w:type="dxa"/>
-          <w:left w:w="60" w:type="dxa"/>
-          <w:bottom w:w="60" w:type="dxa"/>
-          <w:right w:w="60" w:type="dxa"/>
-        </w:tblCellMar>
-        <w:tblLook w:val="00A0" w:firstRow="1" w:lastRow="0" w:firstColumn="1" w:lastColumn="0" w:noHBand="0" w:noVBand="0"/>
-      </w:tblPr>
-      <w:tblGrid>
-        <w:gridCol w:w="1945"/>
-        <w:gridCol w:w="7685"/>
-      </w:tblGrid>
-      <w:tr>
-        <w:trPr>
-          <w:trHeight w:val="251"/>
-        </w:trPr>
-        <w:tc>
-          <w:tcPr>
-            <w:tcW w:w="9629" w:type="dxa"/>
-            <w:gridSpan w:val="2"/>
-            <w:tcBorders>
-              <w:top w:val="outset" w:sz="6" w:space="0" w:color="000000"/>
-              <w:left w:val="outset" w:sz="6" w:space="0" w:color="000000"/>
-              <w:bottom w:val="outset" w:sz="6" w:space="0" w:color="000000"/>
-              <w:right w:val="outset" w:sz="6" w:space="0" w:color="000000"/>
-            </w:tcBorders>
-          </w:tcPr>
-          <w:p>
-            <w:pPr>
-              <w:pageBreakBefore/>
-              <w:spacing w:beforeAutospacing="1"/>
-              <w:jc w:val="center"/>
-              <w:rPr>
-                <w:b/>
-                <w:sz w:val="16"/>
-                <w:szCs w:val="16"/>
-              </w:rPr>
-            </w:pPr>
-            <w:r>
-              <w:rPr>
-                <w:b/>
-                <w:sz w:val="16"/>
-                <w:szCs w:val="16"/>
-              </w:rPr>
-              <w:lastRenderedPageBreak/>
-              <w:t>ID: REQ-013</w:t>
-            </w:r>
-          </w:p>
-        </w:tc>
-      </w:tr>
-      <w:tr>
-        <w:tc>
-          <w:tcPr>
-            <w:tcW w:w="1945" w:type="dxa"/>
-            <w:tcBorders>
-              <w:top w:val="outset" w:sz="6" w:space="0" w:color="000000"/>
-              <w:left w:val="outset" w:sz="6" w:space="0" w:color="000000"/>
-              <w:bottom w:val="outset" w:sz="6" w:space="0" w:color="000000"/>
-              <w:right w:val="outset" w:sz="6" w:space="0" w:color="000000"/>
-            </w:tcBorders>
-          </w:tcPr>
-          <w:p>
-            <w:pPr>
-              <w:spacing w:beforeAutospacing="1"/>
-              <w:rPr>
-                <w:b/>
-                <w:sz w:val="16"/>
-                <w:szCs w:val="16"/>
-              </w:rPr>
-            </w:pPr>
-            <w:r>
-              <w:rPr>
-                <w:b/>
-                <w:sz w:val="16"/>
-                <w:szCs w:val="16"/>
-              </w:rPr>
-              <w:t>Nome</w:t>
-            </w:r>
-          </w:p>
-        </w:tc>
-        <w:tc>
-          <w:tcPr>
-            <w:tcW w:w="7684" w:type="dxa"/>
-            <w:tcBorders>
-              <w:top w:val="outset" w:sz="6" w:space="0" w:color="000000"/>
-              <w:left w:val="outset" w:sz="6" w:space="0" w:color="000000"/>
-              <w:bottom w:val="outset" w:sz="6" w:space="0" w:color="000000"/>
-              <w:right w:val="outset" w:sz="6" w:space="0" w:color="000000"/>
-            </w:tcBorders>
-          </w:tcPr>
-          <w:p>
-            <w:pPr>
-              <w:spacing w:beforeAutospacing="1"/>
-              <w:rPr>
-                <w:sz w:val="16"/>
-                <w:szCs w:val="16"/>
-              </w:rPr>
-            </w:pPr>
-            <w:r>
-              <w:rPr>
-                <w:sz w:val="16"/>
-                <w:szCs w:val="16"/>
-              </w:rPr>
-              <w:t>L'utente può assegnare una categoria alle attività</w:t>
-            </w:r>
-          </w:p>
-        </w:tc>
-      </w:tr>
-      <w:tr>
-        <w:tc>
-          <w:tcPr>
-            <w:tcW w:w="1945" w:type="dxa"/>
-            <w:tcBorders>
-              <w:top w:val="outset" w:sz="6" w:space="0" w:color="000000"/>
-              <w:left w:val="outset" w:sz="6" w:space="0" w:color="000000"/>
-              <w:bottom w:val="outset" w:sz="6" w:space="0" w:color="000000"/>
-              <w:right w:val="outset" w:sz="6" w:space="0" w:color="000000"/>
-            </w:tcBorders>
-          </w:tcPr>
-          <w:p>
-            <w:pPr>
-              <w:spacing w:beforeAutospacing="1"/>
-              <w:rPr>
-                <w:b/>
-                <w:sz w:val="16"/>
-                <w:szCs w:val="16"/>
-              </w:rPr>
-            </w:pPr>
-            <w:r>
-              <w:rPr>
-                <w:b/>
-                <w:sz w:val="16"/>
-                <w:szCs w:val="16"/>
-              </w:rPr>
-              <w:t>Priorità</w:t>
-            </w:r>
-          </w:p>
-        </w:tc>
-        <w:tc>
-          <w:tcPr>
-            <w:tcW w:w="7684" w:type="dxa"/>
-            <w:tcBorders>
-              <w:top w:val="outset" w:sz="6" w:space="0" w:color="000000"/>
-              <w:left w:val="outset" w:sz="6" w:space="0" w:color="000000"/>
-              <w:bottom w:val="outset" w:sz="6" w:space="0" w:color="000000"/>
-              <w:right w:val="outset" w:sz="6" w:space="0" w:color="000000"/>
-            </w:tcBorders>
-          </w:tcPr>
-          <w:p>
-            <w:pPr>
-              <w:spacing w:beforeAutospacing="1"/>
-              <w:rPr>
-                <w:sz w:val="16"/>
-                <w:szCs w:val="16"/>
-              </w:rPr>
-            </w:pPr>
-            <w:r>
-              <w:rPr>
-                <w:sz w:val="16"/>
-                <w:szCs w:val="16"/>
-              </w:rPr>
-              <w:t>2</w:t>
-            </w:r>
-          </w:p>
-        </w:tc>
-      </w:tr>
-      <w:tr>
-        <w:tc>
-          <w:tcPr>
-            <w:tcW w:w="1945" w:type="dxa"/>
-            <w:tcBorders>
-              <w:top w:val="outset" w:sz="6" w:space="0" w:color="000000"/>
-              <w:left w:val="outset" w:sz="6" w:space="0" w:color="000000"/>
-              <w:bottom w:val="outset" w:sz="6" w:space="0" w:color="000000"/>
-              <w:right w:val="outset" w:sz="6" w:space="0" w:color="000000"/>
-            </w:tcBorders>
-          </w:tcPr>
-          <w:p>
-            <w:pPr>
-              <w:spacing w:beforeAutospacing="1"/>
-              <w:rPr>
-                <w:b/>
-                <w:sz w:val="16"/>
-                <w:szCs w:val="16"/>
-              </w:rPr>
-            </w:pPr>
-            <w:r>
-              <w:rPr>
-                <w:b/>
-                <w:sz w:val="16"/>
-                <w:szCs w:val="16"/>
-              </w:rPr>
-              <w:t>Versione</w:t>
-            </w:r>
-          </w:p>
-        </w:tc>
-        <w:tc>
-          <w:tcPr>
-            <w:tcW w:w="7684" w:type="dxa"/>
-            <w:tcBorders>
-              <w:top w:val="outset" w:sz="6" w:space="0" w:color="000000"/>
-              <w:left w:val="outset" w:sz="6" w:space="0" w:color="000000"/>
-              <w:bottom w:val="outset" w:sz="6" w:space="0" w:color="000000"/>
-              <w:right w:val="outset" w:sz="6" w:space="0" w:color="000000"/>
-            </w:tcBorders>
-          </w:tcPr>
-          <w:p>
-            <w:pPr>
-              <w:spacing w:beforeAutospacing="1"/>
-              <w:rPr>
-                <w:sz w:val="16"/>
-                <w:szCs w:val="16"/>
-              </w:rPr>
-            </w:pPr>
-            <w:r>
-              <w:rPr>
-                <w:sz w:val="16"/>
-                <w:szCs w:val="16"/>
-              </w:rPr>
-              <w:t>1.0</w:t>
-            </w:r>
-          </w:p>
-        </w:tc>
-      </w:tr>
-      <w:tr>
-        <w:tc>
-          <w:tcPr>
-            <w:tcW w:w="1945" w:type="dxa"/>
-            <w:tcBorders>
-              <w:top w:val="outset" w:sz="6" w:space="0" w:color="000000"/>
-              <w:left w:val="outset" w:sz="6" w:space="0" w:color="000000"/>
-              <w:bottom w:val="outset" w:sz="6" w:space="0" w:color="000000"/>
-              <w:right w:val="outset" w:sz="6" w:space="0" w:color="000000"/>
-            </w:tcBorders>
-          </w:tcPr>
-          <w:p>
-            <w:pPr>
-              <w:spacing w:beforeAutospacing="1"/>
-              <w:rPr>
-                <w:b/>
-                <w:sz w:val="16"/>
-                <w:szCs w:val="16"/>
-              </w:rPr>
-            </w:pPr>
-            <w:r>
-              <w:rPr>
-                <w:b/>
-                <w:sz w:val="16"/>
-                <w:szCs w:val="16"/>
-              </w:rPr>
-              <w:t>Note</w:t>
-            </w:r>
-          </w:p>
-        </w:tc>
-        <w:tc>
-          <w:tcPr>
-            <w:tcW w:w="7684" w:type="dxa"/>
-            <w:tcBorders>
-              <w:top w:val="outset" w:sz="6" w:space="0" w:color="000000"/>
-              <w:left w:val="outset" w:sz="6" w:space="0" w:color="000000"/>
-              <w:bottom w:val="outset" w:sz="6" w:space="0" w:color="000000"/>
-              <w:right w:val="outset" w:sz="6" w:space="0" w:color="000000"/>
-            </w:tcBorders>
-          </w:tcPr>
-          <w:p>
-            <w:pPr>
-              <w:spacing w:beforeAutospacing="1"/>
-              <w:rPr>
-                <w:sz w:val="16"/>
-                <w:szCs w:val="16"/>
-              </w:rPr>
-            </w:pPr>
-            <w:r>
-              <w:rPr>
-                <w:sz w:val="16"/>
-                <w:szCs w:val="16"/>
-              </w:rPr>
-              <w:t xml:space="preserve">Si necessitano i permessi di </w:t>
-            </w:r>
-            <w:proofErr w:type="spellStart"/>
-            <w:r>
-              <w:rPr>
-                <w:sz w:val="16"/>
-                <w:szCs w:val="16"/>
-              </w:rPr>
-              <w:t>root</w:t>
-            </w:r>
-            <w:proofErr w:type="spellEnd"/>
-            <w:r>
-              <w:rPr>
-                <w:sz w:val="16"/>
-                <w:szCs w:val="16"/>
-              </w:rPr>
-              <w:t xml:space="preserve"> / Dipende dal requisito REQ-001 (Creazione DB)</w:t>
-            </w:r>
-          </w:p>
-        </w:tc>
-      </w:tr>
-    </w:tbl>
-    <w:p>
-      <w:pPr>
-        <w:rPr>
-          <w:b/>
-        </w:rPr>
-      </w:pPr>
-    </w:p>
-    <w:tbl>
-      <w:tblPr>
-        <w:tblW w:w="9630" w:type="dxa"/>
-        <w:tblInd w:w="-58" w:type="dxa"/>
-        <w:tblCellMar>
-          <w:top w:w="60" w:type="dxa"/>
-          <w:left w:w="60" w:type="dxa"/>
-          <w:bottom w:w="60" w:type="dxa"/>
-          <w:right w:w="60" w:type="dxa"/>
-        </w:tblCellMar>
-        <w:tblLook w:val="00A0" w:firstRow="1" w:lastRow="0" w:firstColumn="1" w:lastColumn="0" w:noHBand="0" w:noVBand="0"/>
-      </w:tblPr>
-      <w:tblGrid>
-        <w:gridCol w:w="1945"/>
-        <w:gridCol w:w="7685"/>
-      </w:tblGrid>
-      <w:tr>
-        <w:trPr>
-          <w:trHeight w:val="251"/>
-        </w:trPr>
-        <w:tc>
-          <w:tcPr>
-            <w:tcW w:w="9630" w:type="dxa"/>
-            <w:gridSpan w:val="2"/>
-            <w:tcBorders>
-              <w:top w:val="outset" w:sz="6" w:space="0" w:color="000000"/>
-              <w:left w:val="outset" w:sz="6" w:space="0" w:color="000000"/>
-              <w:bottom w:val="outset" w:sz="6" w:space="0" w:color="000000"/>
-              <w:right w:val="outset" w:sz="6" w:space="0" w:color="000000"/>
-            </w:tcBorders>
-          </w:tcPr>
-          <w:p>
-            <w:pPr>
-              <w:spacing w:beforeAutospacing="1"/>
-              <w:jc w:val="center"/>
-              <w:rPr>
-                <w:b/>
-                <w:sz w:val="16"/>
-                <w:szCs w:val="16"/>
-              </w:rPr>
-            </w:pPr>
-            <w:r>
-              <w:rPr>
-                <w:b/>
-                <w:sz w:val="16"/>
-                <w:szCs w:val="16"/>
-              </w:rPr>
-              <w:t>ID: REQ-014</w:t>
-            </w:r>
-          </w:p>
-        </w:tc>
-      </w:tr>
-      <w:tr>
-        <w:tc>
-          <w:tcPr>
-            <w:tcW w:w="1945" w:type="dxa"/>
-            <w:tcBorders>
-              <w:top w:val="outset" w:sz="6" w:space="0" w:color="000000"/>
-              <w:left w:val="outset" w:sz="6" w:space="0" w:color="000000"/>
-              <w:bottom w:val="outset" w:sz="6" w:space="0" w:color="000000"/>
-              <w:right w:val="outset" w:sz="6" w:space="0" w:color="000000"/>
-            </w:tcBorders>
-          </w:tcPr>
-          <w:p>
-            <w:pPr>
-              <w:spacing w:beforeAutospacing="1"/>
-              <w:rPr>
-                <w:b/>
-                <w:sz w:val="16"/>
-                <w:szCs w:val="16"/>
-              </w:rPr>
-            </w:pPr>
-            <w:r>
-              <w:rPr>
-                <w:b/>
-                <w:sz w:val="16"/>
-                <w:szCs w:val="16"/>
-              </w:rPr>
-              <w:t>Nome</w:t>
-            </w:r>
-          </w:p>
-        </w:tc>
-        <w:tc>
-          <w:tcPr>
-            <w:tcW w:w="7685" w:type="dxa"/>
-            <w:tcBorders>
-              <w:top w:val="outset" w:sz="6" w:space="0" w:color="000000"/>
-              <w:left w:val="outset" w:sz="6" w:space="0" w:color="000000"/>
-              <w:bottom w:val="outset" w:sz="6" w:space="0" w:color="000000"/>
-              <w:right w:val="outset" w:sz="6" w:space="0" w:color="000000"/>
-            </w:tcBorders>
-          </w:tcPr>
-          <w:p>
-            <w:pPr>
-              <w:spacing w:beforeAutospacing="1"/>
-              <w:rPr>
-                <w:sz w:val="16"/>
-                <w:szCs w:val="16"/>
-              </w:rPr>
-            </w:pPr>
-            <w:r>
-              <w:rPr>
-                <w:sz w:val="16"/>
-                <w:szCs w:val="16"/>
-              </w:rPr>
-              <w:t>Deve essere presente un manuale per l'installazione</w:t>
-            </w:r>
-          </w:p>
-        </w:tc>
-      </w:tr>
-      <w:tr>
-        <w:tc>
-          <w:tcPr>
-            <w:tcW w:w="1945" w:type="dxa"/>
-            <w:tcBorders>
-              <w:top w:val="outset" w:sz="6" w:space="0" w:color="000000"/>
-              <w:left w:val="outset" w:sz="6" w:space="0" w:color="000000"/>
-              <w:bottom w:val="outset" w:sz="6" w:space="0" w:color="000000"/>
-              <w:right w:val="outset" w:sz="6" w:space="0" w:color="000000"/>
-            </w:tcBorders>
-          </w:tcPr>
-          <w:p>
-            <w:pPr>
-              <w:spacing w:beforeAutospacing="1"/>
-              <w:rPr>
-                <w:b/>
-                <w:sz w:val="16"/>
-                <w:szCs w:val="16"/>
-              </w:rPr>
-            </w:pPr>
-            <w:r>
-              <w:rPr>
-                <w:b/>
-                <w:sz w:val="16"/>
-                <w:szCs w:val="16"/>
-              </w:rPr>
-              <w:t>Priorità</w:t>
-            </w:r>
-          </w:p>
-        </w:tc>
-        <w:tc>
-          <w:tcPr>
-            <w:tcW w:w="7685" w:type="dxa"/>
-            <w:tcBorders>
-              <w:top w:val="outset" w:sz="6" w:space="0" w:color="000000"/>
-              <w:left w:val="outset" w:sz="6" w:space="0" w:color="000000"/>
-              <w:bottom w:val="outset" w:sz="6" w:space="0" w:color="000000"/>
-              <w:right w:val="outset" w:sz="6" w:space="0" w:color="000000"/>
-            </w:tcBorders>
-          </w:tcPr>
-          <w:p>
-            <w:pPr>
-              <w:spacing w:beforeAutospacing="1"/>
-              <w:rPr>
-                <w:sz w:val="16"/>
-                <w:szCs w:val="16"/>
-              </w:rPr>
-            </w:pPr>
-            <w:r>
-              <w:rPr>
-                <w:sz w:val="16"/>
-                <w:szCs w:val="16"/>
-              </w:rPr>
-              <w:t>1</w:t>
-            </w:r>
-          </w:p>
-        </w:tc>
-      </w:tr>
-      <w:tr>
-        <w:tc>
-          <w:tcPr>
-            <w:tcW w:w="1945" w:type="dxa"/>
-            <w:tcBorders>
-              <w:top w:val="outset" w:sz="6" w:space="0" w:color="000000"/>
-              <w:left w:val="outset" w:sz="6" w:space="0" w:color="000000"/>
-              <w:bottom w:val="outset" w:sz="6" w:space="0" w:color="000000"/>
-              <w:right w:val="outset" w:sz="6" w:space="0" w:color="000000"/>
-            </w:tcBorders>
-          </w:tcPr>
-          <w:p>
-            <w:pPr>
-              <w:spacing w:beforeAutospacing="1"/>
-              <w:rPr>
-                <w:b/>
-                <w:sz w:val="16"/>
-                <w:szCs w:val="16"/>
-              </w:rPr>
-            </w:pPr>
-            <w:r>
-              <w:rPr>
-                <w:b/>
-                <w:sz w:val="16"/>
-                <w:szCs w:val="16"/>
-              </w:rPr>
-              <w:t>Versione</w:t>
-            </w:r>
-          </w:p>
-        </w:tc>
-        <w:tc>
-          <w:tcPr>
-            <w:tcW w:w="7685" w:type="dxa"/>
-            <w:tcBorders>
-              <w:top w:val="outset" w:sz="6" w:space="0" w:color="000000"/>
-              <w:left w:val="outset" w:sz="6" w:space="0" w:color="000000"/>
-              <w:bottom w:val="outset" w:sz="6" w:space="0" w:color="000000"/>
-              <w:right w:val="outset" w:sz="6" w:space="0" w:color="000000"/>
-            </w:tcBorders>
-          </w:tcPr>
-          <w:p>
-            <w:pPr>
-              <w:spacing w:beforeAutospacing="1"/>
-              <w:rPr>
-                <w:sz w:val="16"/>
-                <w:szCs w:val="16"/>
-              </w:rPr>
-            </w:pPr>
-            <w:r>
-              <w:rPr>
-                <w:sz w:val="16"/>
-                <w:szCs w:val="16"/>
-              </w:rPr>
-              <w:t>1.0</w:t>
-            </w:r>
-          </w:p>
-        </w:tc>
-      </w:tr>
-      <w:tr>
-        <w:tc>
-          <w:tcPr>
-            <w:tcW w:w="1945" w:type="dxa"/>
-            <w:tcBorders>
-              <w:top w:val="outset" w:sz="6" w:space="0" w:color="000000"/>
-              <w:left w:val="outset" w:sz="6" w:space="0" w:color="000000"/>
-              <w:bottom w:val="outset" w:sz="6" w:space="0" w:color="000000"/>
-              <w:right w:val="outset" w:sz="6" w:space="0" w:color="000000"/>
-            </w:tcBorders>
-          </w:tcPr>
-          <w:p>
-            <w:pPr>
-              <w:spacing w:beforeAutospacing="1"/>
-              <w:rPr>
-                <w:b/>
-                <w:sz w:val="16"/>
-                <w:szCs w:val="16"/>
-              </w:rPr>
-            </w:pPr>
-            <w:r>
-              <w:rPr>
-                <w:b/>
-                <w:sz w:val="16"/>
-                <w:szCs w:val="16"/>
-              </w:rPr>
-              <w:t>Note</w:t>
-            </w:r>
-          </w:p>
-        </w:tc>
-        <w:tc>
-          <w:tcPr>
-            <w:tcW w:w="7685" w:type="dxa"/>
-            <w:tcBorders>
-              <w:top w:val="outset" w:sz="6" w:space="0" w:color="000000"/>
-              <w:left w:val="outset" w:sz="6" w:space="0" w:color="000000"/>
-              <w:bottom w:val="outset" w:sz="6" w:space="0" w:color="000000"/>
-              <w:right w:val="outset" w:sz="6" w:space="0" w:color="000000"/>
-            </w:tcBorders>
-          </w:tcPr>
-          <w:p>
-            <w:pPr>
-              <w:spacing w:beforeAutospacing="1"/>
-              <w:rPr>
-                <w:sz w:val="16"/>
-                <w:szCs w:val="16"/>
-              </w:rPr>
-            </w:pPr>
-            <w:r>
-              <w:rPr>
-                <w:sz w:val="16"/>
-                <w:szCs w:val="16"/>
-              </w:rPr>
-              <w:t xml:space="preserve">Si necessitano i permessi di </w:t>
-            </w:r>
-            <w:proofErr w:type="spellStart"/>
-            <w:r>
-              <w:rPr>
-                <w:sz w:val="16"/>
-                <w:szCs w:val="16"/>
-              </w:rPr>
-              <w:t>root</w:t>
-            </w:r>
-            <w:proofErr w:type="spellEnd"/>
-            <w:r>
-              <w:rPr>
-                <w:sz w:val="16"/>
-                <w:szCs w:val="16"/>
-              </w:rPr>
-              <w:t xml:space="preserve"> / Dipende dal requisito REQ-001 (Creazione DB)</w:t>
-            </w:r>
-          </w:p>
-        </w:tc>
-      </w:tr>
-    </w:tbl>
-    <w:p/>
-    <w:tbl>
-      <w:tblPr>
-        <w:tblW w:w="9630" w:type="dxa"/>
-        <w:tblInd w:w="-58" w:type="dxa"/>
-        <w:tblCellMar>
-          <w:top w:w="60" w:type="dxa"/>
-          <w:left w:w="60" w:type="dxa"/>
-          <w:bottom w:w="60" w:type="dxa"/>
-          <w:right w:w="60" w:type="dxa"/>
-        </w:tblCellMar>
-        <w:tblLook w:val="00A0" w:firstRow="1" w:lastRow="0" w:firstColumn="1" w:lastColumn="0" w:noHBand="0" w:noVBand="0"/>
-      </w:tblPr>
-      <w:tblGrid>
-        <w:gridCol w:w="1945"/>
-        <w:gridCol w:w="7685"/>
-      </w:tblGrid>
-      <w:tr>
-        <w:trPr>
-          <w:trHeight w:val="251"/>
-        </w:trPr>
-        <w:tc>
-          <w:tcPr>
-            <w:tcW w:w="9630" w:type="dxa"/>
-            <w:gridSpan w:val="2"/>
-            <w:tcBorders>
-              <w:top w:val="outset" w:sz="6" w:space="0" w:color="000000"/>
-              <w:left w:val="outset" w:sz="6" w:space="0" w:color="000000"/>
-              <w:bottom w:val="outset" w:sz="6" w:space="0" w:color="000000"/>
-              <w:right w:val="outset" w:sz="6" w:space="0" w:color="000000"/>
-            </w:tcBorders>
-          </w:tcPr>
-          <w:p>
-            <w:pPr>
-              <w:spacing w:beforeAutospacing="1"/>
-              <w:jc w:val="center"/>
-              <w:rPr>
-                <w:b/>
-                <w:sz w:val="16"/>
-                <w:szCs w:val="16"/>
-              </w:rPr>
-            </w:pPr>
-            <w:r>
-              <w:rPr>
-                <w:b/>
-                <w:sz w:val="16"/>
-                <w:szCs w:val="16"/>
-              </w:rPr>
-              <w:t>ID: REQ-015</w:t>
-            </w:r>
-          </w:p>
-        </w:tc>
-      </w:tr>
-      <w:tr>
-        <w:tc>
-          <w:tcPr>
-            <w:tcW w:w="1945" w:type="dxa"/>
-            <w:tcBorders>
-              <w:top w:val="outset" w:sz="6" w:space="0" w:color="000000"/>
-              <w:left w:val="outset" w:sz="6" w:space="0" w:color="000000"/>
-              <w:bottom w:val="outset" w:sz="6" w:space="0" w:color="000000"/>
-              <w:right w:val="outset" w:sz="6" w:space="0" w:color="000000"/>
-            </w:tcBorders>
-          </w:tcPr>
-          <w:p>
-            <w:pPr>
-              <w:spacing w:beforeAutospacing="1"/>
-              <w:rPr>
-                <w:b/>
-                <w:sz w:val="16"/>
-                <w:szCs w:val="16"/>
-              </w:rPr>
-            </w:pPr>
-            <w:r>
-              <w:rPr>
-                <w:b/>
-                <w:sz w:val="16"/>
-                <w:szCs w:val="16"/>
-              </w:rPr>
-              <w:t>Nome</w:t>
-            </w:r>
-          </w:p>
-        </w:tc>
-        <w:tc>
-          <w:tcPr>
-            <w:tcW w:w="7685" w:type="dxa"/>
-            <w:tcBorders>
-              <w:top w:val="outset" w:sz="6" w:space="0" w:color="000000"/>
-              <w:left w:val="outset" w:sz="6" w:space="0" w:color="000000"/>
-              <w:bottom w:val="outset" w:sz="6" w:space="0" w:color="000000"/>
-              <w:right w:val="outset" w:sz="6" w:space="0" w:color="000000"/>
-            </w:tcBorders>
-          </w:tcPr>
-          <w:p>
-            <w:pPr>
-              <w:spacing w:beforeAutospacing="1"/>
-              <w:rPr>
-                <w:sz w:val="16"/>
-                <w:szCs w:val="16"/>
-              </w:rPr>
-            </w:pPr>
-            <w:r>
-              <w:rPr>
-                <w:sz w:val="16"/>
-                <w:szCs w:val="16"/>
-              </w:rPr>
-              <w:t>Tutte le dipendenze del software devono essere incluse</w:t>
-            </w:r>
-          </w:p>
-        </w:tc>
-      </w:tr>
-      <w:tr>
-        <w:tc>
-          <w:tcPr>
-            <w:tcW w:w="1945" w:type="dxa"/>
-            <w:tcBorders>
-              <w:top w:val="outset" w:sz="6" w:space="0" w:color="000000"/>
-              <w:left w:val="outset" w:sz="6" w:space="0" w:color="000000"/>
-              <w:bottom w:val="outset" w:sz="6" w:space="0" w:color="000000"/>
-              <w:right w:val="outset" w:sz="6" w:space="0" w:color="000000"/>
-            </w:tcBorders>
-          </w:tcPr>
-          <w:p>
-            <w:pPr>
-              <w:spacing w:beforeAutospacing="1"/>
-              <w:rPr>
-                <w:b/>
-                <w:sz w:val="16"/>
-                <w:szCs w:val="16"/>
-              </w:rPr>
-            </w:pPr>
-            <w:r>
-              <w:rPr>
-                <w:b/>
-                <w:sz w:val="16"/>
-                <w:szCs w:val="16"/>
-              </w:rPr>
-              <w:t>Priorità</w:t>
-            </w:r>
-          </w:p>
-        </w:tc>
-        <w:tc>
-          <w:tcPr>
-            <w:tcW w:w="7685" w:type="dxa"/>
-            <w:tcBorders>
-              <w:top w:val="outset" w:sz="6" w:space="0" w:color="000000"/>
-              <w:left w:val="outset" w:sz="6" w:space="0" w:color="000000"/>
-              <w:bottom w:val="outset" w:sz="6" w:space="0" w:color="000000"/>
-              <w:right w:val="outset" w:sz="6" w:space="0" w:color="000000"/>
-            </w:tcBorders>
-          </w:tcPr>
-          <w:p>
-            <w:pPr>
-              <w:spacing w:beforeAutospacing="1"/>
-              <w:rPr>
-                <w:sz w:val="16"/>
-                <w:szCs w:val="16"/>
-              </w:rPr>
-            </w:pPr>
-            <w:r>
-              <w:rPr>
-                <w:sz w:val="16"/>
-                <w:szCs w:val="16"/>
-              </w:rPr>
-              <w:t>1</w:t>
-            </w:r>
-          </w:p>
-        </w:tc>
-      </w:tr>
-      <w:tr>
-        <w:tc>
-          <w:tcPr>
-            <w:tcW w:w="1945" w:type="dxa"/>
-            <w:tcBorders>
-              <w:top w:val="outset" w:sz="6" w:space="0" w:color="000000"/>
-              <w:left w:val="outset" w:sz="6" w:space="0" w:color="000000"/>
-              <w:bottom w:val="outset" w:sz="6" w:space="0" w:color="000000"/>
-              <w:right w:val="outset" w:sz="6" w:space="0" w:color="000000"/>
-            </w:tcBorders>
-          </w:tcPr>
-          <w:p>
-            <w:pPr>
-              <w:spacing w:beforeAutospacing="1"/>
-              <w:rPr>
-                <w:b/>
-                <w:sz w:val="16"/>
-                <w:szCs w:val="16"/>
-              </w:rPr>
-            </w:pPr>
-            <w:r>
-              <w:rPr>
-                <w:b/>
-                <w:sz w:val="16"/>
-                <w:szCs w:val="16"/>
-              </w:rPr>
-              <w:t>Versione</w:t>
-            </w:r>
-          </w:p>
-        </w:tc>
-        <w:tc>
-          <w:tcPr>
-            <w:tcW w:w="7685" w:type="dxa"/>
-            <w:tcBorders>
-              <w:top w:val="outset" w:sz="6" w:space="0" w:color="000000"/>
-              <w:left w:val="outset" w:sz="6" w:space="0" w:color="000000"/>
-              <w:bottom w:val="outset" w:sz="6" w:space="0" w:color="000000"/>
-              <w:right w:val="outset" w:sz="6" w:space="0" w:color="000000"/>
-            </w:tcBorders>
-          </w:tcPr>
-          <w:p>
-            <w:pPr>
-              <w:spacing w:beforeAutospacing="1"/>
-              <w:rPr>
-                <w:sz w:val="16"/>
-                <w:szCs w:val="16"/>
-              </w:rPr>
-            </w:pPr>
-            <w:r>
-              <w:rPr>
-                <w:sz w:val="16"/>
-                <w:szCs w:val="16"/>
-              </w:rPr>
-              <w:t>1.0</w:t>
-            </w:r>
-          </w:p>
-        </w:tc>
-      </w:tr>
-      <w:tr>
-        <w:tc>
-          <w:tcPr>
-            <w:tcW w:w="1945" w:type="dxa"/>
-            <w:tcBorders>
-              <w:top w:val="outset" w:sz="6" w:space="0" w:color="000000"/>
-              <w:left w:val="outset" w:sz="6" w:space="0" w:color="000000"/>
-              <w:bottom w:val="outset" w:sz="6" w:space="0" w:color="000000"/>
-              <w:right w:val="outset" w:sz="6" w:space="0" w:color="000000"/>
-            </w:tcBorders>
-          </w:tcPr>
-          <w:p>
-            <w:pPr>
-              <w:spacing w:beforeAutospacing="1"/>
-              <w:rPr>
-                <w:b/>
-                <w:sz w:val="16"/>
-                <w:szCs w:val="16"/>
-              </w:rPr>
-            </w:pPr>
-            <w:r>
-              <w:rPr>
-                <w:b/>
-                <w:sz w:val="16"/>
-                <w:szCs w:val="16"/>
-              </w:rPr>
-              <w:t>Note</w:t>
-            </w:r>
-          </w:p>
-        </w:tc>
-        <w:tc>
-          <w:tcPr>
-            <w:tcW w:w="7685" w:type="dxa"/>
-            <w:tcBorders>
-              <w:top w:val="outset" w:sz="6" w:space="0" w:color="000000"/>
-              <w:left w:val="outset" w:sz="6" w:space="0" w:color="000000"/>
-              <w:bottom w:val="outset" w:sz="6" w:space="0" w:color="000000"/>
-              <w:right w:val="outset" w:sz="6" w:space="0" w:color="000000"/>
-            </w:tcBorders>
-          </w:tcPr>
-          <w:p>
-            <w:pPr>
-              <w:spacing w:beforeAutospacing="1"/>
-              <w:rPr>
-                <w:sz w:val="16"/>
-                <w:szCs w:val="16"/>
-              </w:rPr>
-            </w:pPr>
-            <w:r>
-              <w:rPr>
-                <w:sz w:val="16"/>
-                <w:szCs w:val="16"/>
-              </w:rPr>
-              <w:t xml:space="preserve">Si necessitano i permessi di </w:t>
-            </w:r>
-            <w:proofErr w:type="spellStart"/>
-            <w:r>
-              <w:rPr>
-                <w:sz w:val="16"/>
-                <w:szCs w:val="16"/>
-              </w:rPr>
-              <w:t>root</w:t>
-            </w:r>
-            <w:proofErr w:type="spellEnd"/>
-            <w:r>
-              <w:rPr>
-                <w:sz w:val="16"/>
-                <w:szCs w:val="16"/>
-              </w:rPr>
-              <w:t xml:space="preserve"> / Dipende dal requisito REQ-001 (Creazione DB)</w:t>
-            </w:r>
-          </w:p>
-        </w:tc>
-      </w:tr>
-    </w:tbl>
-    <w:p>
-      <w:pPr>
-        <w:rPr>
-          <w:b/>
-        </w:rPr>
-      </w:pPr>
-    </w:p>
-    <w:tbl>
-      <w:tblPr>
-        <w:tblW w:w="9630" w:type="dxa"/>
-        <w:tblInd w:w="-58" w:type="dxa"/>
-        <w:tblCellMar>
-          <w:top w:w="60" w:type="dxa"/>
-          <w:left w:w="60" w:type="dxa"/>
-          <w:bottom w:w="60" w:type="dxa"/>
-          <w:right w:w="60" w:type="dxa"/>
-        </w:tblCellMar>
-        <w:tblLook w:val="00A0" w:firstRow="1" w:lastRow="0" w:firstColumn="1" w:lastColumn="0" w:noHBand="0" w:noVBand="0"/>
-      </w:tblPr>
-      <w:tblGrid>
-        <w:gridCol w:w="1945"/>
-        <w:gridCol w:w="7685"/>
-      </w:tblGrid>
-      <w:tr>
-        <w:trPr>
-          <w:trHeight w:val="251"/>
-        </w:trPr>
-        <w:tc>
-          <w:tcPr>
-            <w:tcW w:w="9630" w:type="dxa"/>
-            <w:gridSpan w:val="2"/>
-            <w:tcBorders>
-              <w:top w:val="outset" w:sz="6" w:space="0" w:color="000000"/>
-              <w:left w:val="outset" w:sz="6" w:space="0" w:color="000000"/>
-              <w:bottom w:val="outset" w:sz="6" w:space="0" w:color="000000"/>
-              <w:right w:val="outset" w:sz="6" w:space="0" w:color="000000"/>
-            </w:tcBorders>
-          </w:tcPr>
-          <w:p>
-            <w:pPr>
-              <w:spacing w:beforeAutospacing="1"/>
-              <w:jc w:val="center"/>
-              <w:rPr>
-                <w:b/>
-                <w:sz w:val="16"/>
-                <w:szCs w:val="16"/>
-              </w:rPr>
-            </w:pPr>
-            <w:r>
-              <w:rPr>
-                <w:b/>
-                <w:sz w:val="16"/>
-                <w:szCs w:val="16"/>
-              </w:rPr>
-              <w:t>ID: REQ-016</w:t>
-            </w:r>
-          </w:p>
-        </w:tc>
-      </w:tr>
-      <w:tr>
-        <w:tc>
-          <w:tcPr>
-            <w:tcW w:w="1945" w:type="dxa"/>
-            <w:tcBorders>
-              <w:top w:val="outset" w:sz="6" w:space="0" w:color="000000"/>
-              <w:left w:val="outset" w:sz="6" w:space="0" w:color="000000"/>
-              <w:bottom w:val="outset" w:sz="6" w:space="0" w:color="000000"/>
-              <w:right w:val="outset" w:sz="6" w:space="0" w:color="000000"/>
-            </w:tcBorders>
-          </w:tcPr>
-          <w:p>
-            <w:pPr>
-              <w:spacing w:beforeAutospacing="1"/>
-              <w:rPr>
-                <w:b/>
-                <w:sz w:val="16"/>
-                <w:szCs w:val="16"/>
-              </w:rPr>
-            </w:pPr>
-            <w:r>
-              <w:rPr>
-                <w:b/>
-                <w:sz w:val="16"/>
-                <w:szCs w:val="16"/>
-              </w:rPr>
-              <w:t>Nome</w:t>
-            </w:r>
-          </w:p>
-        </w:tc>
-        <w:tc>
-          <w:tcPr>
-            <w:tcW w:w="7685" w:type="dxa"/>
-            <w:tcBorders>
-              <w:top w:val="outset" w:sz="6" w:space="0" w:color="000000"/>
-              <w:left w:val="outset" w:sz="6" w:space="0" w:color="000000"/>
-              <w:bottom w:val="outset" w:sz="6" w:space="0" w:color="000000"/>
-              <w:right w:val="outset" w:sz="6" w:space="0" w:color="000000"/>
-            </w:tcBorders>
-          </w:tcPr>
-          <w:p>
-            <w:pPr>
-              <w:spacing w:beforeAutospacing="1"/>
-              <w:rPr>
-                <w:sz w:val="16"/>
-                <w:szCs w:val="16"/>
-              </w:rPr>
-            </w:pPr>
-            <w:r>
-              <w:rPr>
-                <w:sz w:val="16"/>
-                <w:szCs w:val="16"/>
-              </w:rPr>
-              <w:t>Deve esserci un server per l'hosting del servizio</w:t>
-            </w:r>
-          </w:p>
-        </w:tc>
-      </w:tr>
-      <w:tr>
-        <w:tc>
-          <w:tcPr>
-            <w:tcW w:w="1945" w:type="dxa"/>
-            <w:tcBorders>
-              <w:top w:val="outset" w:sz="6" w:space="0" w:color="000000"/>
-              <w:left w:val="outset" w:sz="6" w:space="0" w:color="000000"/>
-              <w:bottom w:val="outset" w:sz="6" w:space="0" w:color="000000"/>
-              <w:right w:val="outset" w:sz="6" w:space="0" w:color="000000"/>
-            </w:tcBorders>
-          </w:tcPr>
-          <w:p>
-            <w:pPr>
-              <w:spacing w:beforeAutospacing="1"/>
-              <w:rPr>
-                <w:b/>
-                <w:sz w:val="16"/>
-                <w:szCs w:val="16"/>
-              </w:rPr>
-            </w:pPr>
-            <w:r>
-              <w:rPr>
-                <w:b/>
-                <w:sz w:val="16"/>
-                <w:szCs w:val="16"/>
-              </w:rPr>
-              <w:t>Priorità</w:t>
-            </w:r>
-          </w:p>
-        </w:tc>
-        <w:tc>
-          <w:tcPr>
-            <w:tcW w:w="7685" w:type="dxa"/>
-            <w:tcBorders>
-              <w:top w:val="outset" w:sz="6" w:space="0" w:color="000000"/>
-              <w:left w:val="outset" w:sz="6" w:space="0" w:color="000000"/>
-              <w:bottom w:val="outset" w:sz="6" w:space="0" w:color="000000"/>
-              <w:right w:val="outset" w:sz="6" w:space="0" w:color="000000"/>
-            </w:tcBorders>
-          </w:tcPr>
-          <w:p>
-            <w:pPr>
-              <w:spacing w:beforeAutospacing="1"/>
-              <w:rPr>
-                <w:sz w:val="16"/>
-                <w:szCs w:val="16"/>
-              </w:rPr>
-            </w:pPr>
-            <w:r>
-              <w:rPr>
-                <w:sz w:val="16"/>
-                <w:szCs w:val="16"/>
-              </w:rPr>
-              <w:t>1</w:t>
-            </w:r>
-          </w:p>
-        </w:tc>
-      </w:tr>
-      <w:tr>
-        <w:tc>
-          <w:tcPr>
-            <w:tcW w:w="1945" w:type="dxa"/>
-            <w:tcBorders>
-              <w:top w:val="outset" w:sz="6" w:space="0" w:color="000000"/>
-              <w:left w:val="outset" w:sz="6" w:space="0" w:color="000000"/>
-              <w:bottom w:val="outset" w:sz="6" w:space="0" w:color="000000"/>
-              <w:right w:val="outset" w:sz="6" w:space="0" w:color="000000"/>
-            </w:tcBorders>
-          </w:tcPr>
-          <w:p>
-            <w:pPr>
-              <w:spacing w:beforeAutospacing="1"/>
-              <w:rPr>
-                <w:b/>
-                <w:sz w:val="16"/>
-                <w:szCs w:val="16"/>
-              </w:rPr>
-            </w:pPr>
-            <w:r>
-              <w:rPr>
-                <w:b/>
-                <w:sz w:val="16"/>
-                <w:szCs w:val="16"/>
-              </w:rPr>
-              <w:t>Versione</w:t>
-            </w:r>
-          </w:p>
-        </w:tc>
-        <w:tc>
-          <w:tcPr>
-            <w:tcW w:w="7685" w:type="dxa"/>
-            <w:tcBorders>
-              <w:top w:val="outset" w:sz="6" w:space="0" w:color="000000"/>
-              <w:left w:val="outset" w:sz="6" w:space="0" w:color="000000"/>
-              <w:bottom w:val="outset" w:sz="6" w:space="0" w:color="000000"/>
-              <w:right w:val="outset" w:sz="6" w:space="0" w:color="000000"/>
-            </w:tcBorders>
-          </w:tcPr>
-          <w:p>
-            <w:pPr>
-              <w:spacing w:beforeAutospacing="1"/>
-              <w:rPr>
-                <w:sz w:val="16"/>
-                <w:szCs w:val="16"/>
-              </w:rPr>
-            </w:pPr>
-            <w:r>
-              <w:rPr>
-                <w:sz w:val="16"/>
-                <w:szCs w:val="16"/>
-              </w:rPr>
-              <w:t>1.0</w:t>
-            </w:r>
-          </w:p>
-        </w:tc>
-      </w:tr>
-      <w:tr>
-        <w:tc>
-          <w:tcPr>
-            <w:tcW w:w="1945" w:type="dxa"/>
-            <w:tcBorders>
-              <w:top w:val="outset" w:sz="6" w:space="0" w:color="000000"/>
-              <w:left w:val="outset" w:sz="6" w:space="0" w:color="000000"/>
-              <w:bottom w:val="outset" w:sz="6" w:space="0" w:color="000000"/>
-              <w:right w:val="outset" w:sz="6" w:space="0" w:color="000000"/>
-            </w:tcBorders>
-          </w:tcPr>
-          <w:p>
-            <w:pPr>
-              <w:spacing w:beforeAutospacing="1"/>
-              <w:rPr>
-                <w:b/>
-                <w:sz w:val="16"/>
-                <w:szCs w:val="16"/>
-              </w:rPr>
-            </w:pPr>
-            <w:r>
-              <w:rPr>
-                <w:b/>
-                <w:sz w:val="16"/>
-                <w:szCs w:val="16"/>
-              </w:rPr>
-              <w:t>Note</w:t>
-            </w:r>
-          </w:p>
-        </w:tc>
-        <w:tc>
-          <w:tcPr>
-            <w:tcW w:w="7685" w:type="dxa"/>
-            <w:tcBorders>
-              <w:top w:val="outset" w:sz="6" w:space="0" w:color="000000"/>
-              <w:left w:val="outset" w:sz="6" w:space="0" w:color="000000"/>
-              <w:bottom w:val="outset" w:sz="6" w:space="0" w:color="000000"/>
-              <w:right w:val="outset" w:sz="6" w:space="0" w:color="000000"/>
-            </w:tcBorders>
-          </w:tcPr>
-          <w:p>
-            <w:pPr>
-              <w:spacing w:beforeAutospacing="1"/>
-              <w:rPr>
-                <w:sz w:val="16"/>
-                <w:szCs w:val="16"/>
-              </w:rPr>
-            </w:pPr>
-            <w:r>
-              <w:rPr>
-                <w:sz w:val="16"/>
-                <w:szCs w:val="16"/>
-              </w:rPr>
-              <w:t xml:space="preserve">Si necessitano i permessi di </w:t>
-            </w:r>
-            <w:proofErr w:type="spellStart"/>
-            <w:r>
-              <w:rPr>
-                <w:sz w:val="16"/>
-                <w:szCs w:val="16"/>
-              </w:rPr>
-              <w:t>root</w:t>
-            </w:r>
-            <w:proofErr w:type="spellEnd"/>
-            <w:r>
-              <w:rPr>
-                <w:sz w:val="16"/>
-                <w:szCs w:val="16"/>
-              </w:rPr>
-              <w:t xml:space="preserve"> / Dipende dal requisito REQ-001 (Creazione DB)</w:t>
-            </w:r>
-          </w:p>
-        </w:tc>
-      </w:tr>
-    </w:tbl>
-    <w:p>
-      <w:pPr>
-        <w:pStyle w:val="Titolo2"/>
-        <w:numPr>
-          <w:ilvl w:val="0"/>
-          <w:numId w:val="0"/>
-        </w:numPr>
-        <w:ind w:left="576"/>
-      </w:pPr>
-    </w:p>
     <w:p>
       <w:pPr>
         <w:pStyle w:val="Titolo2"/>
@@ -6661,13 +4323,16 @@
         </w:numPr>
         <w:ind w:left="578" w:hanging="578"/>
       </w:pPr>
-      <w:bookmarkStart w:id="15" w:name="__RefHeading___Toc1235_2866232661"/>
-      <w:bookmarkStart w:id="16" w:name="_Toc491247133"/>
+      <w:bookmarkStart w:id="14" w:name="__RefHeading___Toc1235_2866232661"/>
+      <w:bookmarkStart w:id="15" w:name="_Toc491247133"/>
+      <w:bookmarkStart w:id="16" w:name="_GoBack"/>
+      <w:bookmarkEnd w:id="14"/>
+      <w:bookmarkEnd w:id="16"/>
+      <w:r>
+        <w:lastRenderedPageBreak/>
+        <w:t>Use case</w:t>
+      </w:r>
       <w:bookmarkEnd w:id="15"/>
-      <w:r>
-        <w:t>Use case</w:t>
-      </w:r>
-      <w:bookmarkEnd w:id="16"/>
     </w:p>
     <w:p>
       <w:pPr>
@@ -6790,7 +4455,6 @@
                 <w:noProof/>
                 <w:lang w:eastAsia="it-CH"/>
               </w:rPr>
-              <w:lastRenderedPageBreak/>
               <w:drawing>
                 <wp:inline distT="0" distB="0" distL="0" distR="0">
                   <wp:extent cx="5972175" cy="2876550"/>
@@ -7078,6 +4742,7 @@
       <w:bookmarkStart w:id="29" w:name="_Toc429059808"/>
       <w:bookmarkEnd w:id="27"/>
       <w:r>
+        <w:lastRenderedPageBreak/>
         <w:t>Progettazione</w:t>
       </w:r>
       <w:bookmarkEnd w:id="28"/>
@@ -7182,7 +4847,6 @@
         <w:rPr>
           <w:lang w:val="it-IT"/>
         </w:rPr>
-        <w:lastRenderedPageBreak/>
         <w:t xml:space="preserve">I flussi di informazione in ingresso ed in uscita e le relative elaborazioni. Può utilizzare </w:t>
       </w:r>
       <w:r>
@@ -9963,7 +7627,7 @@
               <w:rFonts w:cs="Arial"/>
               <w:noProof/>
             </w:rPr>
-            <w:t>4</w:t>
+            <w:t>9</w:t>
           </w:r>
           <w:r>
             <w:rPr>
@@ -10000,7 +7664,7 @@
               <w:rFonts w:cs="Arial"/>
               <w:noProof/>
             </w:rPr>
-            <w:t>11</w:t>
+            <w:t>9</w:t>
           </w:r>
           <w:r>
             <w:rPr>
@@ -13537,7 +11201,7 @@
 </file>
 
 <file path=customXml/itemProps1.xml><?xml version="1.0" encoding="utf-8"?>
-<ds:datastoreItem xmlns:ds="http://schemas.openxmlformats.org/officeDocument/2006/customXml" ds:itemID="{8F8A54EE-05F2-400B-B469-836AB97DD392}">
+<ds:datastoreItem xmlns:ds="http://schemas.openxmlformats.org/officeDocument/2006/customXml" ds:itemID="{9A8DF7A6-9455-4F92-8AC9-7C0980C3AE68}">
   <ds:schemaRefs>
     <ds:schemaRef ds:uri="http://schemas.openxmlformats.org/officeDocument/2006/bibliography"/>
   </ds:schemaRefs>

</xml_diff>